<commit_message>
Rapport avance et code ameliore + commente
</commit_message>
<xml_diff>
--- a/Compressibility_Report.docx
+++ b/Compressibility_Report.docx
@@ -4,6 +4,9 @@
   <w:body>
     <w:sdt>
       <w:sdtPr>
+        <w:rPr>
+          <w:lang w:val="en-US"/>
+        </w:rPr>
         <w:id w:val="1687173244"/>
         <w:placeholder>
           <w:docPart w:val="6B6077B19F7F44F3823AB632BEE8B5A6"/>
@@ -14,26 +17,21 @@
         <w:p>
           <w:pPr>
             <w:pStyle w:val="Titre"/>
+            <w:rPr>
+              <w:lang w:val="en-US"/>
+            </w:rPr>
           </w:pPr>
           <w:r>
             <w:rPr>
               <w:lang w:val="en-US"/>
             </w:rPr>
-            <w:t>Compressibility</w:t>
-          </w:r>
-          <w:r>
-            <w:rPr>
-              <w:lang w:val="en-US"/>
-            </w:rPr>
-            <w:t xml:space="preserve"> -</w:t>
-          </w:r>
-          <w:r>
-            <w:t xml:space="preserve"> </w:t>
+            <w:t xml:space="preserve">Compressibility - </w:t>
           </w:r>
           <w:r>
             <w:rPr>
               <w:sz w:val="30"/>
               <w:szCs w:val="30"/>
+              <w:lang w:val="en-US"/>
             </w:rPr>
             <w:t>LZ77 &amp; BWT</w:t>
           </w:r>
@@ -43,13 +41,2199 @@
     <w:p>
       <w:pPr>
         <w:pStyle w:val="Titre1"/>
-      </w:pPr>
+        <w:rPr>
+          <w:lang w:val="en-US"/>
+        </w:rPr>
+      </w:pPr>
+      <w:r>
+        <w:rPr>
+          <w:lang w:val="en-US"/>
+        </w:rPr>
+        <w:t>The program</w:t>
+      </w:r>
+    </w:p>
+    <w:p>
+      <w:pPr>
+        <w:pStyle w:val="Titre2"/>
+        <w:rPr>
+          <w:lang w:val="en-US"/>
+        </w:rPr>
+      </w:pPr>
+      <w:r>
+        <w:rPr>
+          <w:lang w:val="en-US"/>
+        </w:rPr>
+        <w:t>Lempel-Ziv 1977 / LZ77</w:t>
+      </w:r>
+    </w:p>
+    <w:p>
+      <w:pPr>
+        <w:pStyle w:val="Titre3"/>
+        <w:rPr>
+          <w:lang w:val="en-US"/>
+        </w:rPr>
+      </w:pPr>
+      <w:r>
+        <w:rPr>
+          <w:lang w:val="en-US"/>
+        </w:rPr>
+        <w:t>The</w:t>
+      </w:r>
+      <w:r>
+        <w:rPr>
+          <w:lang w:val="en-US"/>
+        </w:rPr>
+        <w:t xml:space="preserve"> idea</w:t>
+      </w:r>
+    </w:p>
+    <w:p>
+      <w:pPr>
+        <w:rPr>
+          <w:lang w:val="en-US"/>
+        </w:rPr>
+      </w:pPr>
+      <w:r>
+        <w:rPr>
+          <w:lang w:val="en-US"/>
+        </w:rPr>
+        <w:t>To implement the LZ77</w:t>
+      </w:r>
+      <w:r>
+        <w:rPr>
+          <w:lang w:val="en-US"/>
+        </w:rPr>
+        <w:t xml:space="preserve">, we used </w:t>
+      </w:r>
+      <w:r>
+        <w:rPr>
+          <w:lang w:val="en-US"/>
+        </w:rPr>
+        <w:t xml:space="preserve">the 5 hash tables method we have seen in class. We use 5 </w:t>
+      </w:r>
+      <w:proofErr w:type="spellStart"/>
+      <w:r>
+        <w:rPr>
+          <w:lang w:val="en-US"/>
+        </w:rPr>
+        <w:t>unordered_map</w:t>
+      </w:r>
+      <w:proofErr w:type="spellEnd"/>
+      <w:r>
+        <w:rPr>
+          <w:lang w:val="en-US"/>
+        </w:rPr>
+        <w:t xml:space="preserve"> with a string as the key and an unsigned integer array as the second element. </w:t>
+      </w:r>
+      <w:r>
+        <w:rPr>
+          <w:lang w:val="en-US"/>
+        </w:rPr>
+        <w:t>The strings are all the combinations of letters we have seen so far and the integers in the array are the indexes where you can find them. We use 5 different containers because we only store combinations of 1, 2, 4, 8 and 16 characters. Each map contains only words of 1 length.</w:t>
+      </w:r>
+    </w:p>
+    <w:p>
+      <w:pPr>
+        <w:pStyle w:val="Titre3"/>
+        <w:rPr>
+          <w:lang w:val="en-US"/>
+        </w:rPr>
+      </w:pPr>
+      <w:r>
+        <w:rPr>
+          <w:lang w:val="en-US"/>
+        </w:rPr>
+        <w:t>lz77()</w:t>
+      </w:r>
+    </w:p>
+    <w:p>
+      <w:pPr>
+        <w:rPr>
+          <w:lang w:val="en-US"/>
+        </w:rPr>
+      </w:pPr>
+      <w:r>
+        <w:rPr>
+          <w:lang w:val="en-US"/>
+        </w:rPr>
+        <w:t xml:space="preserve">The algorithm is built on a loop that works until we haven’t seen all the characters of the string we </w:t>
+      </w:r>
+      <w:r>
+        <w:rPr>
+          <w:lang w:val="en-US"/>
+        </w:rPr>
+        <w:t>are working on</w:t>
+      </w:r>
+      <w:r>
+        <w:rPr>
+          <w:lang w:val="en-US"/>
+        </w:rPr>
+        <w:t xml:space="preserve">. </w:t>
+      </w:r>
+      <w:r>
+        <w:rPr>
+          <w:lang w:val="en-US"/>
+        </w:rPr>
+        <w:t>First, the algorithm verifies if there i</w:t>
+      </w:r>
+      <w:r>
+        <w:rPr>
+          <w:lang w:val="en-US"/>
+        </w:rPr>
+        <w:t xml:space="preserve">s </w:t>
+      </w:r>
+      <w:r>
+        <w:rPr>
+          <w:lang w:val="en-US"/>
+        </w:rPr>
+        <w:t>at least 16 characters left in the string</w:t>
+      </w:r>
+      <w:r>
+        <w:rPr>
+          <w:lang w:val="en-US"/>
+        </w:rPr>
+        <w:t xml:space="preserve">. </w:t>
+      </w:r>
+      <w:r>
+        <w:rPr>
+          <w:lang w:val="en-US"/>
+        </w:rPr>
+        <w:t xml:space="preserve">If yes, we enter the condition and we call </w:t>
+      </w:r>
+      <w:proofErr w:type="spellStart"/>
+      <w:r>
+        <w:rPr>
+          <w:i/>
+          <w:iCs/>
+          <w:lang w:val="en-US"/>
+        </w:rPr>
+        <w:t>searchInMap</w:t>
+      </w:r>
+      <w:proofErr w:type="spellEnd"/>
+      <w:r>
+        <w:rPr>
+          <w:i/>
+          <w:iCs/>
+          <w:lang w:val="en-US"/>
+        </w:rPr>
+        <w:t>()</w:t>
+      </w:r>
+      <w:r>
+        <w:rPr>
+          <w:lang w:val="en-US"/>
+        </w:rPr>
+        <w:t xml:space="preserve"> which will verify if the next 16 characters have already been seen. If they haven’t been seen, we then enter an other condition which will also call </w:t>
+      </w:r>
+      <w:proofErr w:type="spellStart"/>
+      <w:r>
+        <w:rPr>
+          <w:i/>
+          <w:iCs/>
+          <w:lang w:val="en-US"/>
+        </w:rPr>
+        <w:t>searchInMap</w:t>
+      </w:r>
+      <w:proofErr w:type="spellEnd"/>
+      <w:r>
+        <w:rPr>
+          <w:i/>
+          <w:iCs/>
+          <w:lang w:val="en-US"/>
+        </w:rPr>
+        <w:t>()</w:t>
+      </w:r>
+      <w:r>
+        <w:rPr>
+          <w:lang w:val="en-US"/>
+        </w:rPr>
+        <w:t xml:space="preserve"> but with the hash table of length 8 and only 8 characters. If the 8 characters have never appeared before, we look the next 4 character using the same method. Same with 2 characters. If we haven’t seen anything in those 4 hash tables, we look the next character in the map of length 1. If we find it in the map, we add the next 2 characters in the map of length 2 and if we don’t find </w:t>
+      </w:r>
+      <w:r>
+        <w:rPr>
+          <w:lang w:val="en-US"/>
+        </w:rPr>
+        <w:t>it,</w:t>
+      </w:r>
+      <w:r>
+        <w:rPr>
+          <w:lang w:val="en-US"/>
+        </w:rPr>
+        <w:t xml:space="preserve"> we add it in the map of length 1. </w:t>
+      </w:r>
+      <w:r>
+        <w:rPr>
+          <w:lang w:val="en-US"/>
+        </w:rPr>
+        <w:t>W</w:t>
+      </w:r>
+      <w:r>
+        <w:rPr>
+          <w:lang w:val="en-US"/>
+        </w:rPr>
+        <w:t xml:space="preserve">e </w:t>
+      </w:r>
+      <w:r>
+        <w:rPr>
+          <w:lang w:val="en-US"/>
+        </w:rPr>
+        <w:t xml:space="preserve">then </w:t>
+      </w:r>
+      <w:r>
+        <w:rPr>
+          <w:lang w:val="en-US"/>
+        </w:rPr>
+        <w:t xml:space="preserve">add 1 to the variable </w:t>
+      </w:r>
+      <w:r>
+        <w:rPr>
+          <w:i/>
+          <w:iCs/>
+          <w:lang w:val="en-US"/>
+        </w:rPr>
+        <w:t>results</w:t>
+      </w:r>
+      <w:r>
+        <w:rPr>
+          <w:lang w:val="en-US"/>
+        </w:rPr>
+        <w:t xml:space="preserve"> which count the number of runs and we add the length of the word we found to </w:t>
+      </w:r>
+      <w:proofErr w:type="spellStart"/>
+      <w:r>
+        <w:rPr>
+          <w:i/>
+          <w:iCs/>
+          <w:lang w:val="en-US"/>
+        </w:rPr>
+        <w:t>i</w:t>
+      </w:r>
+      <w:proofErr w:type="spellEnd"/>
+      <w:r>
+        <w:rPr>
+          <w:lang w:val="en-US"/>
+        </w:rPr>
+        <w:t xml:space="preserve"> (which is the index position in our string).</w:t>
+      </w:r>
+      <w:r>
+        <w:rPr>
+          <w:lang w:val="en-US"/>
+        </w:rPr>
+        <w:t xml:space="preserve"> Finally, we print</w:t>
+      </w:r>
+      <w:r>
+        <w:rPr>
+          <w:lang w:val="en-US"/>
+        </w:rPr>
+        <w:t xml:space="preserve"> the results and how much time the algorithm took</w:t>
+      </w:r>
+      <w:r>
+        <w:rPr>
+          <w:lang w:val="en-US"/>
+        </w:rPr>
+        <w:t>.</w:t>
+      </w:r>
+    </w:p>
+    <w:p>
+      <w:pPr>
+        <w:pStyle w:val="Titre3"/>
+        <w:rPr>
+          <w:lang w:val="en-US"/>
+        </w:rPr>
+      </w:pPr>
+      <w:proofErr w:type="spellStart"/>
+      <w:r>
+        <w:rPr>
+          <w:lang w:val="en-US"/>
+        </w:rPr>
+        <w:t>searchInMap</w:t>
+      </w:r>
+      <w:proofErr w:type="spellEnd"/>
+      <w:r>
+        <w:rPr>
+          <w:lang w:val="en-US"/>
+        </w:rPr>
+        <w:t>()</w:t>
+      </w:r>
+    </w:p>
+    <w:p>
+      <w:pPr>
+        <w:rPr>
+          <w:lang w:val="en-US"/>
+        </w:rPr>
+      </w:pPr>
+      <w:r>
+        <w:rPr>
+          <w:lang w:val="en-US"/>
+        </w:rPr>
+        <w:t xml:space="preserve">Almost all our implementation of LZ77 is based on </w:t>
+      </w:r>
+      <w:proofErr w:type="spellStart"/>
+      <w:r>
+        <w:rPr>
+          <w:i/>
+          <w:iCs/>
+          <w:lang w:val="en-US"/>
+        </w:rPr>
+        <w:t>searchInMap</w:t>
+      </w:r>
+      <w:proofErr w:type="spellEnd"/>
+      <w:r>
+        <w:rPr>
+          <w:i/>
+          <w:iCs/>
+          <w:lang w:val="en-US"/>
+        </w:rPr>
+        <w:t xml:space="preserve">() </w:t>
+      </w:r>
+      <w:r>
+        <w:rPr>
+          <w:lang w:val="en-US"/>
+        </w:rPr>
+        <w:t xml:space="preserve">function. We give a pointer to a string, a </w:t>
+      </w:r>
+      <w:proofErr w:type="spellStart"/>
+      <w:r>
+        <w:rPr>
+          <w:lang w:val="en-US"/>
+        </w:rPr>
+        <w:t>mapNumber</w:t>
+      </w:r>
+      <w:proofErr w:type="spellEnd"/>
+      <w:r>
+        <w:rPr>
+          <w:lang w:val="en-US"/>
+        </w:rPr>
+        <w:t xml:space="preserve"> (which is the length of the words in the map), a map and 3 values that we use to give</w:t>
+      </w:r>
+      <w:r>
+        <w:rPr>
+          <w:lang w:val="en-US"/>
+        </w:rPr>
+        <w:t xml:space="preserve"> </w:t>
+      </w:r>
+      <w:r>
+        <w:rPr>
+          <w:lang w:val="en-US"/>
+        </w:rPr>
+        <w:t>the result</w:t>
+      </w:r>
+      <w:r>
+        <w:rPr>
+          <w:lang w:val="en-US"/>
+        </w:rPr>
+        <w:t xml:space="preserve"> back</w:t>
+      </w:r>
+      <w:r>
+        <w:rPr>
+          <w:lang w:val="en-US"/>
+        </w:rPr>
+        <w:t xml:space="preserve">. </w:t>
+      </w:r>
+      <w:r>
+        <w:rPr>
+          <w:lang w:val="en-US"/>
+        </w:rPr>
+        <w:t xml:space="preserve">First, the function will search for the next </w:t>
+      </w:r>
+      <w:proofErr w:type="spellStart"/>
+      <w:r>
+        <w:rPr>
+          <w:lang w:val="en-US"/>
+        </w:rPr>
+        <w:t>mapNumber</w:t>
+      </w:r>
+      <w:proofErr w:type="spellEnd"/>
+      <w:r>
+        <w:rPr>
+          <w:lang w:val="en-US"/>
+        </w:rPr>
+        <w:t xml:space="preserve"> character</w:t>
+      </w:r>
+      <w:r>
+        <w:rPr>
+          <w:lang w:val="en-US"/>
+        </w:rPr>
+        <w:t>s</w:t>
+      </w:r>
+      <w:r>
+        <w:rPr>
+          <w:lang w:val="en-US"/>
+        </w:rPr>
+        <w:t xml:space="preserve"> of the string in the </w:t>
+      </w:r>
+      <w:r>
+        <w:rPr>
+          <w:lang w:val="en-US"/>
+        </w:rPr>
+        <w:t xml:space="preserve">map. If we don’t find it, we leave the function. But if we find it, we need to find the next substring that we can add. For this, we go through all the next characters 1 by 1, until we find a substring that have never been seen before. To compare the new substring with what has already been seen, we use the indexes array which is the second element of our </w:t>
+      </w:r>
+      <w:proofErr w:type="spellStart"/>
+      <w:r>
+        <w:rPr>
+          <w:lang w:val="en-US"/>
+        </w:rPr>
+        <w:t>unordered_map</w:t>
+      </w:r>
+      <w:proofErr w:type="spellEnd"/>
+      <w:r>
+        <w:rPr>
+          <w:lang w:val="en-US"/>
+        </w:rPr>
+        <w:t xml:space="preserve">. When we find a substring that has never been seen before, we change the Boolean </w:t>
+      </w:r>
+      <w:r>
+        <w:rPr>
+          <w:i/>
+          <w:iCs/>
+          <w:lang w:val="en-US"/>
+        </w:rPr>
+        <w:t>found</w:t>
+      </w:r>
+      <w:r>
+        <w:rPr>
+          <w:lang w:val="en-US"/>
+        </w:rPr>
+        <w:t xml:space="preserve"> to true (so we don’t enter in each if condition) and we have a </w:t>
+      </w:r>
+      <w:proofErr w:type="spellStart"/>
+      <w:r>
+        <w:rPr>
+          <w:i/>
+          <w:iCs/>
+          <w:lang w:val="en-US"/>
+        </w:rPr>
+        <w:t>i</w:t>
+      </w:r>
+      <w:proofErr w:type="spellEnd"/>
+      <w:r>
+        <w:rPr>
+          <w:i/>
+          <w:iCs/>
+          <w:lang w:val="en-US"/>
+        </w:rPr>
+        <w:t xml:space="preserve"> </w:t>
+      </w:r>
+      <w:r>
+        <w:rPr>
+          <w:lang w:val="en-US"/>
+        </w:rPr>
+        <w:t xml:space="preserve">and a </w:t>
+      </w:r>
+      <w:r>
+        <w:rPr>
+          <w:i/>
+          <w:iCs/>
+          <w:lang w:val="en-US"/>
+        </w:rPr>
+        <w:t xml:space="preserve">j </w:t>
+      </w:r>
+      <w:r>
+        <w:rPr>
+          <w:lang w:val="en-US"/>
+        </w:rPr>
+        <w:t xml:space="preserve">that give us all we need to find the string: </w:t>
+      </w:r>
+      <w:proofErr w:type="spellStart"/>
+      <w:r>
+        <w:rPr>
+          <w:lang w:val="en-US"/>
+        </w:rPr>
+        <w:t>i</w:t>
+      </w:r>
+      <w:proofErr w:type="spellEnd"/>
+      <w:r>
+        <w:rPr>
+          <w:lang w:val="en-US"/>
+        </w:rPr>
+        <w:t xml:space="preserve"> being the index position and j the length.</w:t>
+      </w:r>
+      <w:r>
+        <w:rPr>
+          <w:lang w:val="en-US"/>
+        </w:rPr>
+        <w:t xml:space="preserve"> If this function find something, </w:t>
+      </w:r>
+      <w:proofErr w:type="spellStart"/>
+      <w:r>
+        <w:rPr>
+          <w:i/>
+          <w:iCs/>
+          <w:lang w:val="en-US"/>
+        </w:rPr>
+        <w:t>insertSuffix</w:t>
+      </w:r>
+      <w:proofErr w:type="spellEnd"/>
+      <w:r>
+        <w:rPr>
+          <w:i/>
+          <w:iCs/>
+          <w:lang w:val="en-US"/>
+        </w:rPr>
+        <w:t xml:space="preserve">() </w:t>
+      </w:r>
+      <w:r>
+        <w:rPr>
+          <w:lang w:val="en-US"/>
+        </w:rPr>
+        <w:t>is called to make sure all the new suffixes are stored and their indexes updated.</w:t>
+      </w:r>
+    </w:p>
+    <w:p>
+      <w:pPr>
+        <w:pStyle w:val="Titre3"/>
+        <w:rPr>
+          <w:lang w:val="en-US"/>
+        </w:rPr>
+      </w:pPr>
+      <w:proofErr w:type="spellStart"/>
+      <w:r>
+        <w:rPr>
+          <w:lang w:val="en-US"/>
+        </w:rPr>
+        <w:t>insertSuffix</w:t>
+      </w:r>
+      <w:proofErr w:type="spellEnd"/>
+      <w:r>
+        <w:rPr>
+          <w:lang w:val="en-US"/>
+        </w:rPr>
+        <w:t>()</w:t>
+      </w:r>
+    </w:p>
+    <w:p>
+      <w:pPr>
+        <w:rPr>
+          <w:lang w:val="en-US"/>
+        </w:rPr>
+      </w:pPr>
+      <w:r>
+        <w:rPr>
+          <w:lang w:val="en-US"/>
+        </w:rPr>
+        <w:t>This method takes all the maps as parameter, as well as the index of the new word and its length. It then inserts all the suffixes of length 1, 2, 4, 8 and 16 in the good maps.</w:t>
+      </w:r>
+    </w:p>
+    <w:p>
+      <w:pPr>
+        <w:jc w:val="left"/>
+        <w:rPr>
+          <w:lang w:val="en-US"/>
+        </w:rPr>
+      </w:pPr>
+      <w:r>
+        <w:rPr>
+          <w:lang w:val="en-US"/>
+        </w:rPr>
+        <w:br w:type="page"/>
+      </w:r>
+    </w:p>
+    <w:p>
+      <w:pPr>
+        <w:pStyle w:val="Titre2"/>
+        <w:rPr>
+          <w:lang w:val="en-US"/>
+        </w:rPr>
+      </w:pPr>
+      <w:r>
+        <w:rPr>
+          <w:lang w:val="en-US"/>
+        </w:rPr>
+        <w:lastRenderedPageBreak/>
+        <w:t>Burrows-Wheeler Transform / BWT</w:t>
+      </w:r>
+    </w:p>
+    <w:p>
+      <w:pPr>
+        <w:pStyle w:val="Titre3"/>
+        <w:numPr>
+          <w:ilvl w:val="0"/>
+          <w:numId w:val="6"/>
+        </w:numPr>
+        <w:ind w:left="993" w:hanging="426"/>
+        <w:rPr>
+          <w:lang w:val="en-US"/>
+        </w:rPr>
+      </w:pPr>
+      <w:r>
+        <w:rPr>
+          <w:lang w:val="en-US"/>
+        </w:rPr>
+        <w:t>The idea</w:t>
+      </w:r>
+    </w:p>
+    <w:p>
+      <w:pPr>
+        <w:rPr>
+          <w:lang w:val="en-US"/>
+        </w:rPr>
+      </w:pPr>
+      <w:r>
+        <w:rPr>
+          <w:lang w:val="en-US"/>
+        </w:rPr>
+        <w:t xml:space="preserve">At first, we tried to implement the BWT with a simple method. We would put every suffix of the string in an array and we would sort it and then compute the BWT string. Sadly, this method only works with small strings because it takes a lot of memory space and crashes for big string. We then add the idea to use an unsigned integer vector, the integers being the starting index of the suffix. We would only need to store the original string and an array of unsigned integer going from 0 to the number of characters in the string – 1. </w:t>
+      </w:r>
+      <w:r>
+        <w:rPr>
+          <w:lang w:val="en-US"/>
+        </w:rPr>
+        <w:t>We would then only need to compute the BWT by taking it in account.</w:t>
+      </w:r>
+    </w:p>
+    <w:p>
+      <w:pPr>
+        <w:pStyle w:val="Titre3"/>
+        <w:rPr>
+          <w:lang w:val="en-US"/>
+        </w:rPr>
+      </w:pPr>
+      <w:r>
+        <w:rPr>
+          <w:lang w:val="en-US"/>
+        </w:rPr>
+        <w:t>BWT()</w:t>
+      </w:r>
+    </w:p>
+    <w:p>
+      <w:pPr>
+        <w:rPr>
+          <w:lang w:val="en-US"/>
+        </w:rPr>
+      </w:pPr>
+      <w:r>
+        <w:rPr>
+          <w:lang w:val="en-US"/>
+        </w:rPr>
+        <w:t>The main function is simple, it is just a bridge between all the other methods. First, we fill an array with numbers from 0 to the size of the string - 1. We then sort everything thank to a radix sorting method we implemented. Finally, we compute the BWT string, we print it, and we compute and print the number of runs.</w:t>
+      </w:r>
+    </w:p>
+    <w:p>
+      <w:pPr>
+        <w:pStyle w:val="Titre3"/>
+        <w:rPr>
+          <w:lang w:val="en-US"/>
+        </w:rPr>
+      </w:pPr>
+      <w:r>
+        <w:rPr>
+          <w:lang w:val="en-US"/>
+        </w:rPr>
+        <w:t>Sorting method</w:t>
+      </w:r>
+    </w:p>
+    <w:p>
+      <w:pPr>
+        <w:rPr>
+          <w:lang w:val="en-US"/>
+        </w:rPr>
+      </w:pPr>
+      <w:r>
+        <w:rPr>
+          <w:lang w:val="en-US"/>
+        </w:rPr>
+        <w:t xml:space="preserve">Sorting the array with a fast and efficient method was the hardest thing we had to do for this BWT. After having the idea of the indexes array, we had to create a special function to give to the std::sort function of C++. For this, we tried to use the </w:t>
+      </w:r>
+      <w:proofErr w:type="spellStart"/>
+      <w:r>
+        <w:rPr>
+          <w:lang w:val="en-US"/>
+        </w:rPr>
+        <w:t>data.substr</w:t>
+      </w:r>
+      <w:proofErr w:type="spellEnd"/>
+      <w:r>
+        <w:rPr>
+          <w:lang w:val="en-US"/>
+        </w:rPr>
+        <w:t>(</w:t>
+      </w:r>
+      <w:proofErr w:type="spellStart"/>
+      <w:r>
+        <w:rPr>
+          <w:lang w:val="en-US"/>
+        </w:rPr>
+        <w:t>i</w:t>
+      </w:r>
+      <w:proofErr w:type="spellEnd"/>
+      <w:r>
+        <w:rPr>
+          <w:lang w:val="en-US"/>
+        </w:rPr>
+        <w:t xml:space="preserve">) method for the strings which gives the substring of data from the character at index </w:t>
+      </w:r>
+      <w:proofErr w:type="spellStart"/>
+      <w:r>
+        <w:rPr>
+          <w:lang w:val="en-US"/>
+        </w:rPr>
+        <w:t>i</w:t>
+      </w:r>
+      <w:proofErr w:type="spellEnd"/>
+      <w:r>
+        <w:rPr>
+          <w:lang w:val="en-US"/>
+        </w:rPr>
+        <w:t xml:space="preserve"> to the end. </w:t>
+      </w:r>
+      <w:r>
+        <w:rPr>
+          <w:lang w:val="en-US"/>
+        </w:rPr>
+        <w:t xml:space="preserve">Sadly, it was too long when used on bibleline.txt. We then tried to use the MSD Radix Sorting we coded in a previous </w:t>
+      </w:r>
+      <w:r>
+        <w:rPr>
+          <w:lang w:val="en-US"/>
+        </w:rPr>
+        <w:t>assignment,</w:t>
+      </w:r>
+      <w:r>
+        <w:rPr>
+          <w:lang w:val="en-US"/>
+        </w:rPr>
+        <w:t xml:space="preserve"> but we faced a stack overflow because of its recursive </w:t>
+      </w:r>
+      <w:r>
+        <w:rPr>
+          <w:lang w:val="en-US"/>
+        </w:rPr>
+        <w:t>calls. To counteract this problem, we have written a new version of the MSD Radix Sort as an iterative function. For the small array, we used our previous std::sort method using .</w:t>
+      </w:r>
+      <w:proofErr w:type="spellStart"/>
+      <w:r>
+        <w:rPr>
+          <w:lang w:val="en-US"/>
+        </w:rPr>
+        <w:t>substr</w:t>
+      </w:r>
+      <w:proofErr w:type="spellEnd"/>
+      <w:r>
+        <w:rPr>
+          <w:lang w:val="en-US"/>
+        </w:rPr>
+        <w:t>(), but even with all of this it was too long. When searching for what took a lot of time, we found that it was our std::sort that was really slow because of the .</w:t>
+      </w:r>
+      <w:proofErr w:type="spellStart"/>
+      <w:r>
+        <w:rPr>
+          <w:lang w:val="en-US"/>
+        </w:rPr>
+        <w:t>substr</w:t>
+      </w:r>
+      <w:proofErr w:type="spellEnd"/>
+      <w:r>
+        <w:rPr>
+          <w:lang w:val="en-US"/>
+        </w:rPr>
+        <w:t xml:space="preserve">() function. We then changed our comparison function to a loop which would only compare the number of characters needed to sort the array. With this technique, we manage to have something which is only less than 10 seconds long for all the example files. </w:t>
+      </w:r>
+    </w:p>
+    <w:p>
+      <w:pPr>
+        <w:pStyle w:val="Titre3"/>
+        <w:rPr>
+          <w:lang w:val="en-US"/>
+        </w:rPr>
+      </w:pPr>
+      <w:proofErr w:type="spellStart"/>
+      <w:r>
+        <w:rPr>
+          <w:lang w:val="en-US"/>
+        </w:rPr>
+        <w:t>BWTstring</w:t>
+      </w:r>
+      <w:proofErr w:type="spellEnd"/>
+      <w:r>
+        <w:rPr>
+          <w:lang w:val="en-US"/>
+        </w:rPr>
+        <w:t>()</w:t>
+      </w:r>
+    </w:p>
+    <w:p>
+      <w:pPr>
+        <w:rPr>
+          <w:lang w:val="en-US"/>
+        </w:rPr>
+      </w:pPr>
+      <w:r>
+        <w:rPr>
+          <w:lang w:val="en-US"/>
+        </w:rPr>
+        <w:t>When the array is sorted, we need to compute the BWT string. For this, we just need to go through the array we just sorted and add to a string the letter which is before the index number (if we have 3 in our array box, we put the letter at index 2 in the string). We have a special case when finding the 0</w:t>
+      </w:r>
+      <w:r>
+        <w:rPr>
+          <w:lang w:val="en-US"/>
+        </w:rPr>
+        <w:t xml:space="preserve"> </w:t>
+      </w:r>
+      <w:r>
+        <w:rPr>
+          <w:lang w:val="en-US"/>
+        </w:rPr>
+        <w:t>: we put the ‘\0’ character in the string.</w:t>
+      </w:r>
+    </w:p>
+    <w:p>
+      <w:pPr>
+        <w:pStyle w:val="Titre3"/>
+        <w:rPr>
+          <w:lang w:val="en-US"/>
+        </w:rPr>
+      </w:pPr>
+      <w:proofErr w:type="spellStart"/>
+      <w:r>
+        <w:rPr>
+          <w:lang w:val="en-US"/>
+        </w:rPr>
+        <w:t>numberOfRuns</w:t>
+      </w:r>
+      <w:proofErr w:type="spellEnd"/>
+      <w:r>
+        <w:rPr>
+          <w:lang w:val="en-US"/>
+        </w:rPr>
+        <w:t>()</w:t>
+      </w:r>
+    </w:p>
+    <w:p>
+      <w:pPr>
+        <w:rPr>
+          <w:lang w:val="en-US"/>
+        </w:rPr>
+      </w:pPr>
+      <w:r>
+        <w:rPr>
+          <w:lang w:val="en-US"/>
+        </w:rPr>
+        <w:t>Our last function is the one that compute the final result we need to show to the user.</w:t>
+      </w:r>
+      <w:r>
+        <w:rPr>
+          <w:lang w:val="en-US"/>
+        </w:rPr>
+        <w:t xml:space="preserve"> </w:t>
+      </w:r>
+      <w:r>
+        <w:rPr>
+          <w:lang w:val="en-US"/>
+        </w:rPr>
+        <w:t xml:space="preserve">For each letter in the BWT string, we check if it is different from the last one (using a temporary variable storing the last character). If it is different, we change the temporary variable to the new character. We then check if the character is different than ‘\0’, if it </w:t>
+      </w:r>
+      <w:r>
+        <w:rPr>
+          <w:lang w:val="en-US"/>
+        </w:rPr>
+        <w:t>is,</w:t>
+      </w:r>
+      <w:r>
+        <w:rPr>
+          <w:lang w:val="en-US"/>
+        </w:rPr>
+        <w:t xml:space="preserve"> </w:t>
+      </w:r>
       <w:bookmarkStart w:id="0" w:name="_GoBack"/>
       <w:bookmarkEnd w:id="0"/>
+      <w:r>
+        <w:rPr>
+          <w:lang w:val="en-US"/>
+        </w:rPr>
+        <w:t>we add 1 to the result.</w:t>
+      </w:r>
+    </w:p>
+    <w:p>
+      <w:pPr>
+        <w:jc w:val="left"/>
+        <w:rPr>
+          <w:lang w:val="en-US"/>
+        </w:rPr>
+      </w:pPr>
+      <w:r>
+        <w:rPr>
+          <w:lang w:val="en-US"/>
+        </w:rPr>
+        <w:br w:type="page"/>
+      </w:r>
+    </w:p>
+    <w:p>
+      <w:pPr>
+        <w:pStyle w:val="Titre1"/>
+        <w:rPr>
+          <w:lang w:val="en-US"/>
+        </w:rPr>
+      </w:pPr>
+      <w:r>
+        <w:rPr>
+          <w:lang w:val="en-US"/>
+        </w:rPr>
+        <w:lastRenderedPageBreak/>
+        <w:t>The results</w:t>
+      </w:r>
+    </w:p>
+    <w:p>
+      <w:pPr>
+        <w:pStyle w:val="Titre2"/>
+        <w:numPr>
+          <w:ilvl w:val="0"/>
+          <w:numId w:val="8"/>
+        </w:numPr>
+        <w:rPr>
+          <w:lang w:val="en-US"/>
+        </w:rPr>
+      </w:pPr>
+      <w:r>
+        <w:rPr>
+          <w:lang w:val="en-US"/>
+        </w:rPr>
+        <w:t>Lempel-Ziv 1977 / LZ77</w:t>
+      </w:r>
+    </w:p>
+    <w:p>
+      <w:pPr>
+        <w:pStyle w:val="Titre3"/>
+        <w:numPr>
+          <w:ilvl w:val="0"/>
+          <w:numId w:val="0"/>
+        </w:numPr>
+        <w:rPr>
+          <w:lang w:val="en-US"/>
+        </w:rPr>
+      </w:pPr>
+    </w:p>
+    <w:p>
+      <w:pPr>
+        <w:pStyle w:val="Titre3"/>
+        <w:numPr>
+          <w:ilvl w:val="0"/>
+          <w:numId w:val="0"/>
+        </w:numPr>
+        <w:jc w:val="center"/>
+        <w:rPr>
+          <w:lang w:val="en-US"/>
+        </w:rPr>
+      </w:pPr>
+      <w:r>
+        <w:rPr>
+          <w:lang w:val="en-US"/>
+        </w:rPr>
+        <w:drawing>
+          <wp:inline distT="0" distB="0" distL="0" distR="0" wp14:anchorId="26F91846" wp14:editId="78034CC4">
+            <wp:extent cx="2867557" cy="1612900"/>
+            <wp:effectExtent l="0" t="0" r="9525" b="6350"/>
+            <wp:docPr id="1" name="Image 1"/>
+            <wp:cNvGraphicFramePr>
+              <a:graphicFrameLocks xmlns:a="http://schemas.openxmlformats.org/drawingml/2006/main" noChangeAspect="1"/>
+            </wp:cNvGraphicFramePr>
+            <a:graphic xmlns:a="http://schemas.openxmlformats.org/drawingml/2006/main">
+              <a:graphicData uri="http://schemas.openxmlformats.org/drawingml/2006/picture">
+                <pic:pic xmlns:pic="http://schemas.openxmlformats.org/drawingml/2006/picture">
+                  <pic:nvPicPr>
+                    <pic:cNvPr id="1" name=""/>
+                    <pic:cNvPicPr/>
+                  </pic:nvPicPr>
+                  <pic:blipFill rotWithShape="1">
+                    <a:blip r:embed="rId7"/>
+                    <a:srcRect t="38319" r="40237" b="22588"/>
+                    <a:stretch/>
+                  </pic:blipFill>
+                  <pic:spPr bwMode="auto">
+                    <a:xfrm>
+                      <a:off x="0" y="0"/>
+                      <a:ext cx="2877023" cy="1618224"/>
+                    </a:xfrm>
+                    <a:prstGeom prst="rect">
+                      <a:avLst/>
+                    </a:prstGeom>
+                    <a:ln>
+                      <a:noFill/>
+                    </a:ln>
+                    <a:extLst>
+                      <a:ext uri="{53640926-AAD7-44D8-BBD7-CCE9431645EC}">
+                        <a14:shadowObscured xmlns:a14="http://schemas.microsoft.com/office/drawing/2010/main"/>
+                      </a:ext>
+                    </a:extLst>
+                  </pic:spPr>
+                </pic:pic>
+              </a:graphicData>
+            </a:graphic>
+          </wp:inline>
+        </w:drawing>
+      </w:r>
+    </w:p>
+    <w:p>
+      <w:pPr>
+        <w:jc w:val="center"/>
+        <w:rPr>
+          <w:lang w:val="en-US"/>
+        </w:rPr>
+      </w:pPr>
+      <w:r>
+        <w:rPr>
+          <w:lang w:val="en-US"/>
+        </w:rPr>
+        <w:t>LZ77 results for aaa.txt</w:t>
+      </w:r>
+    </w:p>
+    <w:p>
+      <w:pPr>
+        <w:jc w:val="center"/>
+        <w:rPr>
+          <w:lang w:val="en-US"/>
+        </w:rPr>
+      </w:pPr>
+      <w:r>
+        <w:rPr>
+          <w:lang w:val="en-US"/>
+        </w:rPr>
+        <w:drawing>
+          <wp:anchor distT="0" distB="0" distL="114300" distR="114300" simplePos="0" relativeHeight="251660288" behindDoc="1" locked="0" layoutInCell="1" allowOverlap="1" wp14:anchorId="70001A3B" wp14:editId="04875C74">
+            <wp:simplePos x="0" y="0"/>
+            <wp:positionH relativeFrom="margin">
+              <wp:posOffset>1442085</wp:posOffset>
+            </wp:positionH>
+            <wp:positionV relativeFrom="paragraph">
+              <wp:posOffset>139700</wp:posOffset>
+            </wp:positionV>
+            <wp:extent cx="2876550" cy="1614170"/>
+            <wp:effectExtent l="0" t="0" r="0" b="5080"/>
+            <wp:wrapNone/>
+            <wp:docPr id="2" name="Image 2"/>
+            <wp:cNvGraphicFramePr>
+              <a:graphicFrameLocks xmlns:a="http://schemas.openxmlformats.org/drawingml/2006/main" noChangeAspect="1"/>
+            </wp:cNvGraphicFramePr>
+            <a:graphic xmlns:a="http://schemas.openxmlformats.org/drawingml/2006/main">
+              <a:graphicData uri="http://schemas.openxmlformats.org/drawingml/2006/picture">
+                <pic:pic xmlns:pic="http://schemas.openxmlformats.org/drawingml/2006/picture">
+                  <pic:nvPicPr>
+                    <pic:cNvPr id="1" name=""/>
+                    <pic:cNvPicPr/>
+                  </pic:nvPicPr>
+                  <pic:blipFill rotWithShape="1">
+                    <a:blip r:embed="rId8">
+                      <a:extLst>
+                        <a:ext uri="{28A0092B-C50C-407E-A947-70E740481C1C}">
+                          <a14:useLocalDpi xmlns:a14="http://schemas.microsoft.com/office/drawing/2010/main" val="0"/>
+                        </a:ext>
+                      </a:extLst>
+                    </a:blip>
+                    <a:srcRect t="37621" r="38925" b="22512"/>
+                    <a:stretch/>
+                  </pic:blipFill>
+                  <pic:spPr bwMode="auto">
+                    <a:xfrm>
+                      <a:off x="0" y="0"/>
+                      <a:ext cx="2876550" cy="1614170"/>
+                    </a:xfrm>
+                    <a:prstGeom prst="rect">
+                      <a:avLst/>
+                    </a:prstGeom>
+                    <a:ln>
+                      <a:noFill/>
+                    </a:ln>
+                    <a:extLst>
+                      <a:ext uri="{53640926-AAD7-44D8-BBD7-CCE9431645EC}">
+                        <a14:shadowObscured xmlns:a14="http://schemas.microsoft.com/office/drawing/2010/main"/>
+                      </a:ext>
+                    </a:extLst>
+                  </pic:spPr>
+                </pic:pic>
+              </a:graphicData>
+            </a:graphic>
+            <wp14:sizeRelH relativeFrom="margin">
+              <wp14:pctWidth>0</wp14:pctWidth>
+            </wp14:sizeRelH>
+            <wp14:sizeRelV relativeFrom="margin">
+              <wp14:pctHeight>0</wp14:pctHeight>
+            </wp14:sizeRelV>
+          </wp:anchor>
+        </w:drawing>
+      </w:r>
+    </w:p>
+    <w:p>
+      <w:pPr>
+        <w:jc w:val="center"/>
+        <w:rPr>
+          <w:lang w:val="en-US"/>
+        </w:rPr>
+      </w:pPr>
+    </w:p>
+    <w:p>
+      <w:pPr>
+        <w:rPr>
+          <w:lang w:val="en-US"/>
+        </w:rPr>
+      </w:pPr>
+      <w:r>
+        <w:rPr>
+          <w:noProof/>
+          <w:lang w:val="en-US"/>
+        </w:rPr>
+        <mc:AlternateContent>
+          <mc:Choice Requires="wps">
+            <w:drawing>
+              <wp:anchor distT="45720" distB="45720" distL="114300" distR="114300" simplePos="0" relativeHeight="251659264" behindDoc="0" locked="0" layoutInCell="1" allowOverlap="1" wp14:anchorId="55A2C4AB" wp14:editId="0D2FCF28">
+                <wp:simplePos x="0" y="0"/>
+                <wp:positionH relativeFrom="margin">
+                  <wp:align>center</wp:align>
+                </wp:positionH>
+                <wp:positionV relativeFrom="paragraph">
+                  <wp:posOffset>1194435</wp:posOffset>
+                </wp:positionV>
+                <wp:extent cx="2360930" cy="261620"/>
+                <wp:effectExtent l="0" t="0" r="0" b="5080"/>
+                <wp:wrapSquare wrapText="bothSides"/>
+                <wp:docPr id="217" name="Zone de texte 2"/>
+                <wp:cNvGraphicFramePr>
+                  <a:graphicFrameLocks xmlns:a="http://schemas.openxmlformats.org/drawingml/2006/main"/>
+                </wp:cNvGraphicFramePr>
+                <a:graphic xmlns:a="http://schemas.openxmlformats.org/drawingml/2006/main">
+                  <a:graphicData uri="http://schemas.microsoft.com/office/word/2010/wordprocessingShape">
+                    <wps:wsp>
+                      <wps:cNvSpPr txBox="1">
+                        <a:spLocks noChangeArrowheads="1"/>
+                      </wps:cNvSpPr>
+                      <wps:spPr bwMode="auto">
+                        <a:xfrm>
+                          <a:off x="0" y="0"/>
+                          <a:ext cx="2360930" cy="261620"/>
+                        </a:xfrm>
+                        <a:prstGeom prst="rect">
+                          <a:avLst/>
+                        </a:prstGeom>
+                        <a:noFill/>
+                        <a:ln w="9525">
+                          <a:noFill/>
+                          <a:miter lim="800000"/>
+                          <a:headEnd/>
+                          <a:tailEnd/>
+                        </a:ln>
+                      </wps:spPr>
+                      <wps:txbx>
+                        <w:txbxContent>
+                          <w:p>
+                            <w:pPr>
+                              <w:jc w:val="center"/>
+                            </w:pPr>
+                            <w:r>
+                              <w:t xml:space="preserve">LZ77 </w:t>
+                            </w:r>
+                            <w:proofErr w:type="spellStart"/>
+                            <w:r>
+                              <w:t>results</w:t>
+                            </w:r>
+                            <w:proofErr w:type="spellEnd"/>
+                            <w:r>
+                              <w:t xml:space="preserve"> for aabb.txt</w:t>
+                            </w:r>
+                          </w:p>
+                        </w:txbxContent>
+                      </wps:txbx>
+                      <wps:bodyPr rot="0" vert="horz" wrap="square" lIns="91440" tIns="45720" rIns="91440" bIns="45720" anchor="t" anchorCtr="0">
+                        <a:noAutofit/>
+                      </wps:bodyPr>
+                    </wps:wsp>
+                  </a:graphicData>
+                </a:graphic>
+                <wp14:sizeRelH relativeFrom="margin">
+                  <wp14:pctWidth>40000</wp14:pctWidth>
+                </wp14:sizeRelH>
+                <wp14:sizeRelV relativeFrom="margin">
+                  <wp14:pctHeight>0</wp14:pctHeight>
+                </wp14:sizeRelV>
+              </wp:anchor>
+            </w:drawing>
+          </mc:Choice>
+          <mc:Fallback>
+            <w:pict>
+              <v:shapetype w14:anchorId="55A2C4AB" id="_x0000_t202" coordsize="21600,21600" o:spt="202" path="m,l,21600r21600,l21600,xe">
+                <v:stroke joinstyle="miter"/>
+                <v:path gradientshapeok="t" o:connecttype="rect"/>
+              </v:shapetype>
+              <v:shape id="Zone de texte 2" o:spid="_x0000_s1026" type="#_x0000_t202" style="position:absolute;left:0;text-align:left;margin-left:0;margin-top:94.05pt;width:185.9pt;height:20.6pt;z-index:251659264;visibility:visible;mso-wrap-style:square;mso-width-percent:400;mso-height-percent:0;mso-wrap-distance-left:9pt;mso-wrap-distance-top:3.6pt;mso-wrap-distance-right:9pt;mso-wrap-distance-bottom:3.6pt;mso-position-horizontal:center;mso-position-horizontal-relative:margin;mso-position-vertical:absolute;mso-position-vertical-relative:text;mso-width-percent:400;mso-height-percent:0;mso-width-relative:margin;mso-height-relative:margin;v-text-anchor:top" o:gfxdata="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" filled="f" stroked="f">
+                <v:textbox>
+                  <w:txbxContent>
+                    <w:p>
+                      <w:pPr>
+                        <w:jc w:val="center"/>
+                      </w:pPr>
+                      <w:r>
+                        <w:t xml:space="preserve">LZ77 </w:t>
+                      </w:r>
+                      <w:proofErr w:type="spellStart"/>
+                      <w:r>
+                        <w:t>results</w:t>
+                      </w:r>
+                      <w:proofErr w:type="spellEnd"/>
+                      <w:r>
+                        <w:t xml:space="preserve"> for aabb.txt</w:t>
+                      </w:r>
+                    </w:p>
+                  </w:txbxContent>
+                </v:textbox>
+                <w10:wrap type="square" anchorx="margin"/>
+              </v:shape>
+            </w:pict>
+          </mc:Fallback>
+        </mc:AlternateContent>
+      </w:r>
+    </w:p>
+    <w:p>
+      <w:pPr>
+        <w:rPr>
+          <w:lang w:val="en-US"/>
+        </w:rPr>
+      </w:pPr>
+    </w:p>
+    <w:p>
+      <w:pPr>
+        <w:rPr>
+          <w:lang w:val="en-US"/>
+        </w:rPr>
+      </w:pPr>
+    </w:p>
+    <w:p>
+      <w:pPr>
+        <w:rPr>
+          <w:lang w:val="en-US"/>
+        </w:rPr>
+      </w:pPr>
+    </w:p>
+    <w:p>
+      <w:pPr>
+        <w:rPr>
+          <w:lang w:val="en-US"/>
+        </w:rPr>
+      </w:pPr>
+    </w:p>
+    <w:p>
+      <w:pPr>
+        <w:rPr>
+          <w:lang w:val="en-US"/>
+        </w:rPr>
+      </w:pPr>
+    </w:p>
+    <w:p>
+      <w:pPr>
+        <w:jc w:val="center"/>
+        <w:rPr>
+          <w:lang w:val="en-US"/>
+        </w:rPr>
+      </w:pPr>
+      <w:r>
+        <w:rPr>
+          <w:lang w:val="en-US"/>
+        </w:rPr>
+        <w:drawing>
+          <wp:anchor distT="0" distB="0" distL="114300" distR="114300" simplePos="0" relativeHeight="251661312" behindDoc="1" locked="0" layoutInCell="1" allowOverlap="1" wp14:anchorId="040716CD" wp14:editId="5A7E030B">
+            <wp:simplePos x="0" y="0"/>
+            <wp:positionH relativeFrom="margin">
+              <wp:posOffset>1391285</wp:posOffset>
+            </wp:positionH>
+            <wp:positionV relativeFrom="paragraph">
+              <wp:posOffset>26035</wp:posOffset>
+            </wp:positionV>
+            <wp:extent cx="2978150" cy="1584895"/>
+            <wp:effectExtent l="0" t="0" r="0" b="0"/>
+            <wp:wrapNone/>
+            <wp:docPr id="3" name="Image 3"/>
+            <wp:cNvGraphicFramePr>
+              <a:graphicFrameLocks xmlns:a="http://schemas.openxmlformats.org/drawingml/2006/main" noChangeAspect="1"/>
+            </wp:cNvGraphicFramePr>
+            <a:graphic xmlns:a="http://schemas.openxmlformats.org/drawingml/2006/main">
+              <a:graphicData uri="http://schemas.openxmlformats.org/drawingml/2006/picture">
+                <pic:pic xmlns:pic="http://schemas.openxmlformats.org/drawingml/2006/picture">
+                  <pic:nvPicPr>
+                    <pic:cNvPr id="1" name=""/>
+                    <pic:cNvPicPr/>
+                  </pic:nvPicPr>
+                  <pic:blipFill rotWithShape="1">
+                    <a:blip r:embed="rId9">
+                      <a:extLst>
+                        <a:ext uri="{28A0092B-C50C-407E-A947-70E740481C1C}">
+                          <a14:useLocalDpi xmlns:a14="http://schemas.microsoft.com/office/drawing/2010/main" val="0"/>
+                        </a:ext>
+                      </a:extLst>
+                    </a:blip>
+                    <a:srcRect t="15805" r="35422" b="44227"/>
+                    <a:stretch/>
+                  </pic:blipFill>
+                  <pic:spPr bwMode="auto">
+                    <a:xfrm>
+                      <a:off x="0" y="0"/>
+                      <a:ext cx="2978150" cy="1584895"/>
+                    </a:xfrm>
+                    <a:prstGeom prst="rect">
+                      <a:avLst/>
+                    </a:prstGeom>
+                    <a:ln>
+                      <a:noFill/>
+                    </a:ln>
+                    <a:extLst>
+                      <a:ext uri="{53640926-AAD7-44D8-BBD7-CCE9431645EC}">
+                        <a14:shadowObscured xmlns:a14="http://schemas.microsoft.com/office/drawing/2010/main"/>
+                      </a:ext>
+                    </a:extLst>
+                  </pic:spPr>
+                </pic:pic>
+              </a:graphicData>
+            </a:graphic>
+            <wp14:sizeRelH relativeFrom="margin">
+              <wp14:pctWidth>0</wp14:pctWidth>
+            </wp14:sizeRelH>
+            <wp14:sizeRelV relativeFrom="margin">
+              <wp14:pctHeight>0</wp14:pctHeight>
+            </wp14:sizeRelV>
+          </wp:anchor>
+        </w:drawing>
+      </w:r>
+    </w:p>
+    <w:p>
+      <w:pPr>
+        <w:jc w:val="center"/>
+        <w:rPr>
+          <w:lang w:val="en-US"/>
+        </w:rPr>
+      </w:pPr>
+      <w:r>
+        <w:rPr>
+          <w:noProof/>
+          <w:lang w:val="en-US"/>
+        </w:rPr>
+        <mc:AlternateContent>
+          <mc:Choice Requires="wps">
+            <w:drawing>
+              <wp:anchor distT="45720" distB="45720" distL="114300" distR="114300" simplePos="0" relativeHeight="251663360" behindDoc="0" locked="0" layoutInCell="1" allowOverlap="1" wp14:anchorId="22B50609" wp14:editId="0DAF0125">
+                <wp:simplePos x="0" y="0"/>
+                <wp:positionH relativeFrom="margin">
+                  <wp:align>center</wp:align>
+                </wp:positionH>
+                <wp:positionV relativeFrom="paragraph">
+                  <wp:posOffset>1325245</wp:posOffset>
+                </wp:positionV>
+                <wp:extent cx="2360930" cy="261620"/>
+                <wp:effectExtent l="0" t="0" r="0" b="5080"/>
+                <wp:wrapSquare wrapText="bothSides"/>
+                <wp:docPr id="5" name="Zone de texte 2"/>
+                <wp:cNvGraphicFramePr>
+                  <a:graphicFrameLocks xmlns:a="http://schemas.openxmlformats.org/drawingml/2006/main"/>
+                </wp:cNvGraphicFramePr>
+                <a:graphic xmlns:a="http://schemas.openxmlformats.org/drawingml/2006/main">
+                  <a:graphicData uri="http://schemas.microsoft.com/office/word/2010/wordprocessingShape">
+                    <wps:wsp>
+                      <wps:cNvSpPr txBox="1">
+                        <a:spLocks noChangeArrowheads="1"/>
+                      </wps:cNvSpPr>
+                      <wps:spPr bwMode="auto">
+                        <a:xfrm>
+                          <a:off x="0" y="0"/>
+                          <a:ext cx="2360930" cy="261620"/>
+                        </a:xfrm>
+                        <a:prstGeom prst="rect">
+                          <a:avLst/>
+                        </a:prstGeom>
+                        <a:noFill/>
+                        <a:ln w="9525">
+                          <a:noFill/>
+                          <a:miter lim="800000"/>
+                          <a:headEnd/>
+                          <a:tailEnd/>
+                        </a:ln>
+                      </wps:spPr>
+                      <wps:txbx>
+                        <w:txbxContent>
+                          <w:p>
+                            <w:pPr>
+                              <w:jc w:val="center"/>
+                            </w:pPr>
+                            <w:r>
+                              <w:t xml:space="preserve">LZ77 </w:t>
+                            </w:r>
+                            <w:proofErr w:type="spellStart"/>
+                            <w:r>
+                              <w:t>results</w:t>
+                            </w:r>
+                            <w:proofErr w:type="spellEnd"/>
+                            <w:r>
+                              <w:t xml:space="preserve"> for </w:t>
+                            </w:r>
+                            <w:r>
+                              <w:t>bibleline</w:t>
+                            </w:r>
+                            <w:r>
+                              <w:t>.txt</w:t>
+                            </w:r>
+                          </w:p>
+                        </w:txbxContent>
+                      </wps:txbx>
+                      <wps:bodyPr rot="0" vert="horz" wrap="square" lIns="91440" tIns="45720" rIns="91440" bIns="45720" anchor="t" anchorCtr="0">
+                        <a:noAutofit/>
+                      </wps:bodyPr>
+                    </wps:wsp>
+                  </a:graphicData>
+                </a:graphic>
+                <wp14:sizeRelH relativeFrom="margin">
+                  <wp14:pctWidth>40000</wp14:pctWidth>
+                </wp14:sizeRelH>
+                <wp14:sizeRelV relativeFrom="margin">
+                  <wp14:pctHeight>0</wp14:pctHeight>
+                </wp14:sizeRelV>
+              </wp:anchor>
+            </w:drawing>
+          </mc:Choice>
+          <mc:Fallback>
+            <w:pict>
+              <v:shape w14:anchorId="22B50609" id="_x0000_s1027" type="#_x0000_t202" style="position:absolute;left:0;text-align:left;margin-left:0;margin-top:104.35pt;width:185.9pt;height:20.6pt;z-index:251663360;visibility:visible;mso-wrap-style:square;mso-width-percent:400;mso-height-percent:0;mso-wrap-distance-left:9pt;mso-wrap-distance-top:3.6pt;mso-wrap-distance-right:9pt;mso-wrap-distance-bottom:3.6pt;mso-position-horizontal:center;mso-position-horizontal-relative:margin;mso-position-vertical:absolute;mso-position-vertical-relative:text;mso-width-percent:400;mso-height-percent:0;mso-width-relative:margin;mso-height-relative:margin;v-text-anchor:top" o:gfxdata="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" filled="f" stroked="f">
+                <v:textbox>
+                  <w:txbxContent>
+                    <w:p>
+                      <w:pPr>
+                        <w:jc w:val="center"/>
+                      </w:pPr>
+                      <w:r>
+                        <w:t xml:space="preserve">LZ77 </w:t>
+                      </w:r>
+                      <w:proofErr w:type="spellStart"/>
+                      <w:r>
+                        <w:t>results</w:t>
+                      </w:r>
+                      <w:proofErr w:type="spellEnd"/>
+                      <w:r>
+                        <w:t xml:space="preserve"> for </w:t>
+                      </w:r>
+                      <w:r>
+                        <w:t>bibleline</w:t>
+                      </w:r>
+                      <w:r>
+                        <w:t>.txt</w:t>
+                      </w:r>
+                    </w:p>
+                  </w:txbxContent>
+                </v:textbox>
+                <w10:wrap type="square" anchorx="margin"/>
+              </v:shape>
+            </w:pict>
+          </mc:Fallback>
+        </mc:AlternateContent>
+      </w:r>
+    </w:p>
+    <w:p>
+      <w:pPr>
+        <w:rPr>
+          <w:lang w:val="en-US"/>
+        </w:rPr>
+      </w:pPr>
+    </w:p>
+    <w:p>
+      <w:pPr>
+        <w:rPr>
+          <w:lang w:val="en-US"/>
+        </w:rPr>
+      </w:pPr>
+    </w:p>
+    <w:p>
+      <w:pPr>
+        <w:rPr>
+          <w:lang w:val="en-US"/>
+        </w:rPr>
+      </w:pPr>
+    </w:p>
+    <w:p>
+      <w:pPr>
+        <w:rPr>
+          <w:lang w:val="en-US"/>
+        </w:rPr>
+      </w:pPr>
+    </w:p>
+    <w:p>
+      <w:pPr>
+        <w:rPr>
+          <w:lang w:val="en-US"/>
+        </w:rPr>
+      </w:pPr>
+    </w:p>
+    <w:p>
+      <w:pPr>
+        <w:rPr>
+          <w:lang w:val="en-US"/>
+        </w:rPr>
+      </w:pPr>
+      <w:r>
+        <w:rPr>
+          <w:lang w:val="en-US"/>
+        </w:rPr>
+        <w:t xml:space="preserve">As we can see, the LZ77 algorithm is pretty fast for all the example files, even though it is </w:t>
+      </w:r>
+      <w:r>
+        <w:rPr>
+          <w:lang w:val="en-US"/>
+        </w:rPr>
+        <w:t>a little</w:t>
+      </w:r>
+      <w:r>
+        <w:rPr>
+          <w:lang w:val="en-US"/>
+        </w:rPr>
+        <w:t xml:space="preserve"> longer for bibleline.txt.</w:t>
+      </w:r>
+    </w:p>
+    <w:p>
+      <w:pPr>
+        <w:jc w:val="left"/>
+        <w:rPr>
+          <w:lang w:val="en-US"/>
+        </w:rPr>
+      </w:pPr>
+      <w:r>
+        <w:rPr>
+          <w:lang w:val="en-US"/>
+        </w:rPr>
+        <w:br w:type="page"/>
+      </w:r>
+    </w:p>
+    <w:p>
+      <w:pPr>
+        <w:pStyle w:val="Titre2"/>
+        <w:rPr>
+          <w:lang w:val="en-US"/>
+        </w:rPr>
+      </w:pPr>
+      <w:r>
+        <w:rPr>
+          <w:lang w:val="en-US"/>
+        </w:rPr>
+        <w:lastRenderedPageBreak/>
+        <w:t>Burrows-Wheeler Transform / BWT</w:t>
+      </w:r>
+    </w:p>
+    <w:p>
+      <w:pPr>
+        <w:rPr>
+          <w:lang w:val="en-US"/>
+        </w:rPr>
+      </w:pPr>
+      <w:r>
+        <w:rPr>
+          <w:lang w:val="en-US"/>
+        </w:rPr>
+        <w:t xml:space="preserve"> </w:t>
+      </w:r>
+      <w:r>
+        <w:rPr>
+          <w:lang w:val="en-US"/>
+        </w:rPr>
+        <w:t>All the BWT runs below don’t have the BWT string printed</w:t>
+      </w:r>
+      <w:r>
+        <w:rPr>
+          <w:lang w:val="en-US"/>
+        </w:rPr>
+        <w:t xml:space="preserve"> for a better understanding.</w:t>
+      </w:r>
+    </w:p>
+    <w:p>
+      <w:pPr>
+        <w:jc w:val="center"/>
+        <w:rPr>
+          <w:lang w:val="en-US"/>
+        </w:rPr>
+      </w:pPr>
+      <w:r>
+        <w:rPr>
+          <w:noProof/>
+          <w:lang w:val="en-US"/>
+        </w:rPr>
+        <mc:AlternateContent>
+          <mc:Choice Requires="wps">
+            <w:drawing>
+              <wp:anchor distT="45720" distB="45720" distL="114300" distR="114300" simplePos="0" relativeHeight="251665408" behindDoc="1" locked="0" layoutInCell="1" allowOverlap="1" wp14:anchorId="599DAA47" wp14:editId="2BCA8DE5">
+                <wp:simplePos x="0" y="0"/>
+                <wp:positionH relativeFrom="margin">
+                  <wp:align>center</wp:align>
+                </wp:positionH>
+                <wp:positionV relativeFrom="paragraph">
+                  <wp:posOffset>1982373</wp:posOffset>
+                </wp:positionV>
+                <wp:extent cx="2360930" cy="1404620"/>
+                <wp:effectExtent l="0" t="0" r="635" b="0"/>
+                <wp:wrapNone/>
+                <wp:docPr id="7" name="Zone de texte 2"/>
+                <wp:cNvGraphicFramePr>
+                  <a:graphicFrameLocks xmlns:a="http://schemas.openxmlformats.org/drawingml/2006/main"/>
+                </wp:cNvGraphicFramePr>
+                <a:graphic xmlns:a="http://schemas.openxmlformats.org/drawingml/2006/main">
+                  <a:graphicData uri="http://schemas.microsoft.com/office/word/2010/wordprocessingShape">
+                    <wps:wsp>
+                      <wps:cNvSpPr txBox="1">
+                        <a:spLocks noChangeArrowheads="1"/>
+                      </wps:cNvSpPr>
+                      <wps:spPr bwMode="auto">
+                        <a:xfrm>
+                          <a:off x="0" y="0"/>
+                          <a:ext cx="2360930" cy="1404620"/>
+                        </a:xfrm>
+                        <a:prstGeom prst="rect">
+                          <a:avLst/>
+                        </a:prstGeom>
+                        <a:solidFill>
+                          <a:srgbClr val="FFFFFF"/>
+                        </a:solidFill>
+                        <a:ln w="9525">
+                          <a:noFill/>
+                          <a:miter lim="800000"/>
+                          <a:headEnd/>
+                          <a:tailEnd/>
+                        </a:ln>
+                      </wps:spPr>
+                      <wps:txbx>
+                        <w:txbxContent>
+                          <w:p>
+                            <w:pPr>
+                              <w:jc w:val="center"/>
+                            </w:pPr>
+                            <w:r>
+                              <w:t xml:space="preserve">BWT </w:t>
+                            </w:r>
+                            <w:proofErr w:type="spellStart"/>
+                            <w:r>
+                              <w:t>results</w:t>
+                            </w:r>
+                            <w:proofErr w:type="spellEnd"/>
+                            <w:r>
+                              <w:t xml:space="preserve"> for aaa.txt</w:t>
+                            </w:r>
+                          </w:p>
+                        </w:txbxContent>
+                      </wps:txbx>
+                      <wps:bodyPr rot="0" vert="horz" wrap="square" lIns="91440" tIns="45720" rIns="91440" bIns="45720" anchor="t" anchorCtr="0">
+                        <a:spAutoFit/>
+                      </wps:bodyPr>
+                    </wps:wsp>
+                  </a:graphicData>
+                </a:graphic>
+                <wp14:sizeRelH relativeFrom="margin">
+                  <wp14:pctWidth>40000</wp14:pctWidth>
+                </wp14:sizeRelH>
+                <wp14:sizeRelV relativeFrom="margin">
+                  <wp14:pctHeight>20000</wp14:pctHeight>
+                </wp14:sizeRelV>
+              </wp:anchor>
+            </w:drawing>
+          </mc:Choice>
+          <mc:Fallback>
+            <w:pict>
+              <v:shape w14:anchorId="599DAA47" id="_x0000_s1028" type="#_x0000_t202" style="position:absolute;left:0;text-align:left;margin-left:0;margin-top:156.1pt;width:185.9pt;height:110.6pt;z-index:-251651072;visibility:visible;mso-wrap-style:square;mso-width-percent:400;mso-height-percent:200;mso-wrap-distance-left:9pt;mso-wrap-distance-top:3.6pt;mso-wrap-distance-right:9pt;mso-wrap-distance-bottom:3.6pt;mso-position-horizontal:center;mso-position-horizontal-relative:margin;mso-position-vertical:absolute;mso-position-vertical-relative:text;mso-width-percent:400;mso-height-percent:200;mso-width-relative:margin;mso-height-relative:margin;v-text-anchor:top" o:gfxdata="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" stroked="f">
+                <v:textbox style="mso-fit-shape-to-text:t">
+                  <w:txbxContent>
+                    <w:p>
+                      <w:pPr>
+                        <w:jc w:val="center"/>
+                      </w:pPr>
+                      <w:r>
+                        <w:t xml:space="preserve">BWT </w:t>
+                      </w:r>
+                      <w:proofErr w:type="spellStart"/>
+                      <w:r>
+                        <w:t>results</w:t>
+                      </w:r>
+                      <w:proofErr w:type="spellEnd"/>
+                      <w:r>
+                        <w:t xml:space="preserve"> for aaa.txt</w:t>
+                      </w:r>
+                    </w:p>
+                  </w:txbxContent>
+                </v:textbox>
+                <w10:wrap anchorx="margin"/>
+              </v:shape>
+            </w:pict>
+          </mc:Fallback>
+        </mc:AlternateContent>
+      </w:r>
+      <w:r>
+        <w:rPr>
+          <w:lang w:val="en-US"/>
+        </w:rPr>
+        <w:drawing>
+          <wp:inline distT="0" distB="0" distL="0" distR="0" wp14:anchorId="12C71FE9" wp14:editId="234C494C">
+            <wp:extent cx="3241072" cy="1990068"/>
+            <wp:effectExtent l="0" t="0" r="0" b="0"/>
+            <wp:docPr id="6" name="Image 6"/>
+            <wp:cNvGraphicFramePr>
+              <a:graphicFrameLocks xmlns:a="http://schemas.openxmlformats.org/drawingml/2006/main" noChangeAspect="1"/>
+            </wp:cNvGraphicFramePr>
+            <a:graphic xmlns:a="http://schemas.openxmlformats.org/drawingml/2006/main">
+              <a:graphicData uri="http://schemas.openxmlformats.org/drawingml/2006/picture">
+                <pic:pic xmlns:pic="http://schemas.openxmlformats.org/drawingml/2006/picture">
+                  <pic:nvPicPr>
+                    <pic:cNvPr id="1" name=""/>
+                    <pic:cNvPicPr/>
+                  </pic:nvPicPr>
+                  <pic:blipFill rotWithShape="1">
+                    <a:blip r:embed="rId10"/>
+                    <a:srcRect t="35155" r="39560" b="21753"/>
+                    <a:stretch/>
+                  </pic:blipFill>
+                  <pic:spPr bwMode="auto">
+                    <a:xfrm>
+                      <a:off x="0" y="0"/>
+                      <a:ext cx="3286745" cy="2018112"/>
+                    </a:xfrm>
+                    <a:prstGeom prst="rect">
+                      <a:avLst/>
+                    </a:prstGeom>
+                    <a:ln>
+                      <a:noFill/>
+                    </a:ln>
+                    <a:extLst>
+                      <a:ext uri="{53640926-AAD7-44D8-BBD7-CCE9431645EC}">
+                        <a14:shadowObscured xmlns:a14="http://schemas.microsoft.com/office/drawing/2010/main"/>
+                      </a:ext>
+                    </a:extLst>
+                  </pic:spPr>
+                </pic:pic>
+              </a:graphicData>
+            </a:graphic>
+          </wp:inline>
+        </w:drawing>
+      </w:r>
+    </w:p>
+    <w:p>
+      <w:pPr>
+        <w:rPr>
+          <w:lang w:val="en-US"/>
+        </w:rPr>
+      </w:pPr>
+    </w:p>
+    <w:p>
+      <w:pPr>
+        <w:jc w:val="center"/>
+        <w:rPr>
+          <w:lang w:val="en-US"/>
+        </w:rPr>
+      </w:pPr>
+      <w:r>
+        <w:rPr>
+          <w:noProof/>
+          <w:lang w:val="en-US"/>
+        </w:rPr>
+        <mc:AlternateContent>
+          <mc:Choice Requires="wps">
+            <w:drawing>
+              <wp:anchor distT="45720" distB="45720" distL="114300" distR="114300" simplePos="0" relativeHeight="251667456" behindDoc="1" locked="0" layoutInCell="1" allowOverlap="1" wp14:anchorId="02BB7B2B" wp14:editId="77C6499A">
+                <wp:simplePos x="0" y="0"/>
+                <wp:positionH relativeFrom="margin">
+                  <wp:posOffset>1728470</wp:posOffset>
+                </wp:positionH>
+                <wp:positionV relativeFrom="paragraph">
+                  <wp:posOffset>1979442</wp:posOffset>
+                </wp:positionV>
+                <wp:extent cx="2360930" cy="1404620"/>
+                <wp:effectExtent l="0" t="0" r="635" b="0"/>
+                <wp:wrapNone/>
+                <wp:docPr id="9" name="Zone de texte 2"/>
+                <wp:cNvGraphicFramePr>
+                  <a:graphicFrameLocks xmlns:a="http://schemas.openxmlformats.org/drawingml/2006/main"/>
+                </wp:cNvGraphicFramePr>
+                <a:graphic xmlns:a="http://schemas.openxmlformats.org/drawingml/2006/main">
+                  <a:graphicData uri="http://schemas.microsoft.com/office/word/2010/wordprocessingShape">
+                    <wps:wsp>
+                      <wps:cNvSpPr txBox="1">
+                        <a:spLocks noChangeArrowheads="1"/>
+                      </wps:cNvSpPr>
+                      <wps:spPr bwMode="auto">
+                        <a:xfrm>
+                          <a:off x="0" y="0"/>
+                          <a:ext cx="2360930" cy="1404620"/>
+                        </a:xfrm>
+                        <a:prstGeom prst="rect">
+                          <a:avLst/>
+                        </a:prstGeom>
+                        <a:solidFill>
+                          <a:srgbClr val="FFFFFF"/>
+                        </a:solidFill>
+                        <a:ln w="9525">
+                          <a:noFill/>
+                          <a:miter lim="800000"/>
+                          <a:headEnd/>
+                          <a:tailEnd/>
+                        </a:ln>
+                      </wps:spPr>
+                      <wps:txbx>
+                        <w:txbxContent>
+                          <w:p>
+                            <w:pPr>
+                              <w:jc w:val="center"/>
+                            </w:pPr>
+                            <w:r>
+                              <w:t xml:space="preserve">BWT </w:t>
+                            </w:r>
+                            <w:proofErr w:type="spellStart"/>
+                            <w:r>
+                              <w:t>results</w:t>
+                            </w:r>
+                            <w:proofErr w:type="spellEnd"/>
+                            <w:r>
+                              <w:t xml:space="preserve"> for aa</w:t>
+                            </w:r>
+                            <w:r>
+                              <w:t>bb</w:t>
+                            </w:r>
+                            <w:r>
+                              <w:t>.txt</w:t>
+                            </w:r>
+                          </w:p>
+                        </w:txbxContent>
+                      </wps:txbx>
+                      <wps:bodyPr rot="0" vert="horz" wrap="square" lIns="91440" tIns="45720" rIns="91440" bIns="45720" anchor="t" anchorCtr="0">
+                        <a:spAutoFit/>
+                      </wps:bodyPr>
+                    </wps:wsp>
+                  </a:graphicData>
+                </a:graphic>
+                <wp14:sizeRelH relativeFrom="margin">
+                  <wp14:pctWidth>40000</wp14:pctWidth>
+                </wp14:sizeRelH>
+                <wp14:sizeRelV relativeFrom="margin">
+                  <wp14:pctHeight>20000</wp14:pctHeight>
+                </wp14:sizeRelV>
+              </wp:anchor>
+            </w:drawing>
+          </mc:Choice>
+          <mc:Fallback>
+            <w:pict>
+              <v:shape w14:anchorId="02BB7B2B" id="_x0000_s1029" type="#_x0000_t202" style="position:absolute;left:0;text-align:left;margin-left:136.1pt;margin-top:155.85pt;width:185.9pt;height:110.6pt;z-index:-251649024;visibility:visible;mso-wrap-style:square;mso-width-percent:400;mso-height-percent:200;mso-wrap-distance-left:9pt;mso-wrap-distance-top:3.6pt;mso-wrap-distance-right:9pt;mso-wrap-distance-bottom:3.6pt;mso-position-horizontal:absolute;mso-position-horizontal-relative:margin;mso-position-vertical:absolute;mso-position-vertical-relative:text;mso-width-percent:400;mso-height-percent:200;mso-width-relative:margin;mso-height-relative:margin;v-text-anchor:top" o:gfxdata="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" stroked="f">
+                <v:textbox style="mso-fit-shape-to-text:t">
+                  <w:txbxContent>
+                    <w:p>
+                      <w:pPr>
+                        <w:jc w:val="center"/>
+                      </w:pPr>
+                      <w:r>
+                        <w:t xml:space="preserve">BWT </w:t>
+                      </w:r>
+                      <w:proofErr w:type="spellStart"/>
+                      <w:r>
+                        <w:t>results</w:t>
+                      </w:r>
+                      <w:proofErr w:type="spellEnd"/>
+                      <w:r>
+                        <w:t xml:space="preserve"> for aa</w:t>
+                      </w:r>
+                      <w:r>
+                        <w:t>bb</w:t>
+                      </w:r>
+                      <w:r>
+                        <w:t>.txt</w:t>
+                      </w:r>
+                    </w:p>
+                  </w:txbxContent>
+                </v:textbox>
+                <w10:wrap anchorx="margin"/>
+              </v:shape>
+            </w:pict>
+          </mc:Fallback>
+        </mc:AlternateContent>
+      </w:r>
+      <w:r>
+        <w:rPr>
+          <w:lang w:val="en-US"/>
+        </w:rPr>
+        <w:drawing>
+          <wp:inline distT="0" distB="0" distL="0" distR="0" wp14:anchorId="4745F2D9" wp14:editId="44C4C9DD">
+            <wp:extent cx="3288323" cy="1998435"/>
+            <wp:effectExtent l="0" t="0" r="7620" b="1905"/>
+            <wp:docPr id="8" name="Image 8"/>
+            <wp:cNvGraphicFramePr>
+              <a:graphicFrameLocks xmlns:a="http://schemas.openxmlformats.org/drawingml/2006/main" noChangeAspect="1"/>
+            </wp:cNvGraphicFramePr>
+            <a:graphic xmlns:a="http://schemas.openxmlformats.org/drawingml/2006/main">
+              <a:graphicData uri="http://schemas.openxmlformats.org/drawingml/2006/picture">
+                <pic:pic xmlns:pic="http://schemas.openxmlformats.org/drawingml/2006/picture">
+                  <pic:nvPicPr>
+                    <pic:cNvPr id="1" name=""/>
+                    <pic:cNvPicPr/>
+                  </pic:nvPicPr>
+                  <pic:blipFill rotWithShape="1">
+                    <a:blip r:embed="rId11"/>
+                    <a:srcRect t="34791" r="38420" b="21753"/>
+                    <a:stretch/>
+                  </pic:blipFill>
+                  <pic:spPr bwMode="auto">
+                    <a:xfrm>
+                      <a:off x="0" y="0"/>
+                      <a:ext cx="3322924" cy="2019463"/>
+                    </a:xfrm>
+                    <a:prstGeom prst="rect">
+                      <a:avLst/>
+                    </a:prstGeom>
+                    <a:ln>
+                      <a:noFill/>
+                    </a:ln>
+                    <a:extLst>
+                      <a:ext uri="{53640926-AAD7-44D8-BBD7-CCE9431645EC}">
+                        <a14:shadowObscured xmlns:a14="http://schemas.microsoft.com/office/drawing/2010/main"/>
+                      </a:ext>
+                    </a:extLst>
+                  </pic:spPr>
+                </pic:pic>
+              </a:graphicData>
+            </a:graphic>
+          </wp:inline>
+        </w:drawing>
+      </w:r>
+    </w:p>
+    <w:p>
+      <w:pPr>
+        <w:rPr>
+          <w:lang w:val="en-US"/>
+        </w:rPr>
+      </w:pPr>
+    </w:p>
+    <w:p>
+      <w:pPr>
+        <w:jc w:val="center"/>
+        <w:rPr>
+          <w:lang w:val="en-US"/>
+        </w:rPr>
+      </w:pPr>
+      <w:r>
+        <w:rPr>
+          <w:noProof/>
+          <w:lang w:val="en-US"/>
+        </w:rPr>
+        <mc:AlternateContent>
+          <mc:Choice Requires="wps">
+            <w:drawing>
+              <wp:anchor distT="45720" distB="45720" distL="114300" distR="114300" simplePos="0" relativeHeight="251669504" behindDoc="1" locked="0" layoutInCell="1" allowOverlap="1" wp14:anchorId="40F81FC8" wp14:editId="6D9E891B">
+                <wp:simplePos x="0" y="0"/>
+                <wp:positionH relativeFrom="margin">
+                  <wp:align>center</wp:align>
+                </wp:positionH>
+                <wp:positionV relativeFrom="paragraph">
+                  <wp:posOffset>1887171</wp:posOffset>
+                </wp:positionV>
+                <wp:extent cx="2360930" cy="1404620"/>
+                <wp:effectExtent l="0" t="0" r="635" b="0"/>
+                <wp:wrapNone/>
+                <wp:docPr id="11" name="Zone de texte 2"/>
+                <wp:cNvGraphicFramePr>
+                  <a:graphicFrameLocks xmlns:a="http://schemas.openxmlformats.org/drawingml/2006/main"/>
+                </wp:cNvGraphicFramePr>
+                <a:graphic xmlns:a="http://schemas.openxmlformats.org/drawingml/2006/main">
+                  <a:graphicData uri="http://schemas.microsoft.com/office/word/2010/wordprocessingShape">
+                    <wps:wsp>
+                      <wps:cNvSpPr txBox="1">
+                        <a:spLocks noChangeArrowheads="1"/>
+                      </wps:cNvSpPr>
+                      <wps:spPr bwMode="auto">
+                        <a:xfrm>
+                          <a:off x="0" y="0"/>
+                          <a:ext cx="2360930" cy="1404620"/>
+                        </a:xfrm>
+                        <a:prstGeom prst="rect">
+                          <a:avLst/>
+                        </a:prstGeom>
+                        <a:solidFill>
+                          <a:srgbClr val="FFFFFF"/>
+                        </a:solidFill>
+                        <a:ln w="9525">
+                          <a:noFill/>
+                          <a:miter lim="800000"/>
+                          <a:headEnd/>
+                          <a:tailEnd/>
+                        </a:ln>
+                      </wps:spPr>
+                      <wps:txbx>
+                        <w:txbxContent>
+                          <w:p>
+                            <w:pPr>
+                              <w:jc w:val="center"/>
+                            </w:pPr>
+                            <w:r>
+                              <w:t xml:space="preserve">BWT </w:t>
+                            </w:r>
+                            <w:proofErr w:type="spellStart"/>
+                            <w:r>
+                              <w:t>results</w:t>
+                            </w:r>
+                            <w:proofErr w:type="spellEnd"/>
+                            <w:r>
+                              <w:t xml:space="preserve"> for </w:t>
+                            </w:r>
+                            <w:r>
+                              <w:t>bibleline</w:t>
+                            </w:r>
+                            <w:r>
+                              <w:t>.txt</w:t>
+                            </w:r>
+                          </w:p>
+                        </w:txbxContent>
+                      </wps:txbx>
+                      <wps:bodyPr rot="0" vert="horz" wrap="square" lIns="91440" tIns="45720" rIns="91440" bIns="45720" anchor="t" anchorCtr="0">
+                        <a:spAutoFit/>
+                      </wps:bodyPr>
+                    </wps:wsp>
+                  </a:graphicData>
+                </a:graphic>
+                <wp14:sizeRelH relativeFrom="margin">
+                  <wp14:pctWidth>40000</wp14:pctWidth>
+                </wp14:sizeRelH>
+                <wp14:sizeRelV relativeFrom="margin">
+                  <wp14:pctHeight>20000</wp14:pctHeight>
+                </wp14:sizeRelV>
+              </wp:anchor>
+            </w:drawing>
+          </mc:Choice>
+          <mc:Fallback>
+            <w:pict>
+              <v:shape w14:anchorId="40F81FC8" id="_x0000_s1030" type="#_x0000_t202" style="position:absolute;left:0;text-align:left;margin-left:0;margin-top:148.6pt;width:185.9pt;height:110.6pt;z-index:-251646976;visibility:visible;mso-wrap-style:square;mso-width-percent:400;mso-height-percent:200;mso-wrap-distance-left:9pt;mso-wrap-distance-top:3.6pt;mso-wrap-distance-right:9pt;mso-wrap-distance-bottom:3.6pt;mso-position-horizontal:center;mso-position-horizontal-relative:margin;mso-position-vertical:absolute;mso-position-vertical-relative:text;mso-width-percent:400;mso-height-percent:200;mso-width-relative:margin;mso-height-relative:margin;v-text-anchor:top" o:gfxdata="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" stroked="f">
+                <v:textbox style="mso-fit-shape-to-text:t">
+                  <w:txbxContent>
+                    <w:p>
+                      <w:pPr>
+                        <w:jc w:val="center"/>
+                      </w:pPr>
+                      <w:r>
+                        <w:t xml:space="preserve">BWT </w:t>
+                      </w:r>
+                      <w:proofErr w:type="spellStart"/>
+                      <w:r>
+                        <w:t>results</w:t>
+                      </w:r>
+                      <w:proofErr w:type="spellEnd"/>
+                      <w:r>
+                        <w:t xml:space="preserve"> for </w:t>
+                      </w:r>
+                      <w:r>
+                        <w:t>bibleline</w:t>
+                      </w:r>
+                      <w:r>
+                        <w:t>.txt</w:t>
+                      </w:r>
+                    </w:p>
+                  </w:txbxContent>
+                </v:textbox>
+                <w10:wrap anchorx="margin"/>
+              </v:shape>
+            </w:pict>
+          </mc:Fallback>
+        </mc:AlternateContent>
+      </w:r>
+      <w:r>
+        <w:rPr>
+          <w:lang w:val="en-US"/>
+        </w:rPr>
+        <w:drawing>
+          <wp:inline distT="0" distB="0" distL="0" distR="0" wp14:anchorId="5011E4C6" wp14:editId="78A8E70E">
+            <wp:extent cx="3399692" cy="1923964"/>
+            <wp:effectExtent l="0" t="0" r="0" b="635"/>
+            <wp:docPr id="10" name="Image 10"/>
+            <wp:cNvGraphicFramePr>
+              <a:graphicFrameLocks xmlns:a="http://schemas.openxmlformats.org/drawingml/2006/main" noChangeAspect="1"/>
+            </wp:cNvGraphicFramePr>
+            <a:graphic xmlns:a="http://schemas.openxmlformats.org/drawingml/2006/main">
+              <a:graphicData uri="http://schemas.openxmlformats.org/drawingml/2006/picture">
+                <pic:pic xmlns:pic="http://schemas.openxmlformats.org/drawingml/2006/picture">
+                  <pic:nvPicPr>
+                    <pic:cNvPr id="1" name=""/>
+                    <pic:cNvPicPr/>
+                  </pic:nvPicPr>
+                  <pic:blipFill rotWithShape="1">
+                    <a:blip r:embed="rId12"/>
+                    <a:srcRect t="19263" r="34582" b="37748"/>
+                    <a:stretch/>
+                  </pic:blipFill>
+                  <pic:spPr bwMode="auto">
+                    <a:xfrm>
+                      <a:off x="0" y="0"/>
+                      <a:ext cx="3413279" cy="1931653"/>
+                    </a:xfrm>
+                    <a:prstGeom prst="rect">
+                      <a:avLst/>
+                    </a:prstGeom>
+                    <a:ln>
+                      <a:noFill/>
+                    </a:ln>
+                    <a:extLst>
+                      <a:ext uri="{53640926-AAD7-44D8-BBD7-CCE9431645EC}">
+                        <a14:shadowObscured xmlns:a14="http://schemas.microsoft.com/office/drawing/2010/main"/>
+                      </a:ext>
+                    </a:extLst>
+                  </pic:spPr>
+                </pic:pic>
+              </a:graphicData>
+            </a:graphic>
+          </wp:inline>
+        </w:drawing>
+      </w:r>
+    </w:p>
+    <w:p>
+      <w:pPr>
+        <w:jc w:val="center"/>
+        <w:rPr>
+          <w:lang w:val="en-US"/>
+        </w:rPr>
+      </w:pPr>
+    </w:p>
+    <w:p>
+      <w:pPr>
+        <w:rPr>
+          <w:lang w:val="en-US"/>
+        </w:rPr>
+      </w:pPr>
+      <w:r>
+        <w:rPr>
+          <w:lang w:val="en-US"/>
+        </w:rPr>
+        <w:t xml:space="preserve">We can see that our BWT implementation is significantly longer for strings with a lot of repetitions because it needs to sort everything. </w:t>
+      </w:r>
+      <w:r>
+        <w:rPr>
+          <w:lang w:val="en-US"/>
+        </w:rPr>
+        <w:t xml:space="preserve">Even though aaa.txt is only made of repetitions and is the </w:t>
+      </w:r>
+      <w:r>
+        <w:rPr>
+          <w:lang w:val="en-US"/>
+        </w:rPr>
+        <w:t>worst-case</w:t>
+      </w:r>
+      <w:r>
+        <w:rPr>
+          <w:lang w:val="en-US"/>
+        </w:rPr>
+        <w:t xml:space="preserve"> scenario for our program, it doesn’t go above the 10 seconds mark. </w:t>
+      </w:r>
+      <w:r>
+        <w:rPr>
+          <w:lang w:val="en-US"/>
+        </w:rPr>
+        <w:t xml:space="preserve">We can also see that it is very fast for bibleline.txt, but we have a little error of 1 in the result. We think it is because we don’t have the ‘\n’ character in our string because the </w:t>
+      </w:r>
+      <w:proofErr w:type="spellStart"/>
+      <w:r>
+        <w:rPr>
+          <w:lang w:val="en-US"/>
+        </w:rPr>
+        <w:t>getline</w:t>
+      </w:r>
+      <w:proofErr w:type="spellEnd"/>
+      <w:r>
+        <w:rPr>
+          <w:lang w:val="en-US"/>
+        </w:rPr>
+        <w:t xml:space="preserve">() function we use to create the string stops at every </w:t>
+      </w:r>
+      <w:r>
+        <w:rPr>
+          <w:lang w:val="en-US"/>
+        </w:rPr>
+        <w:t>jump to the line.</w:t>
+      </w:r>
     </w:p>
     <w:sectPr>
-      <w:headerReference w:type="default" r:id="rId7"/>
-      <w:footerReference w:type="default" r:id="rId8"/>
+      <w:headerReference w:type="default" r:id="rId13"/>
+      <w:footerReference w:type="default" r:id="rId14"/>
       <w:pgSz w:w="11906" w:h="16838"/>
       <w:pgMar w:top="1417" w:right="1417" w:bottom="1417" w:left="1417" w:header="708" w:footer="708" w:gutter="0"/>
       <w:cols w:space="708"/>
@@ -285,7 +2469,7 @@
                                   </w:rPr>
                                 </w:pPr>
                                 <w:r>
-                                  <w:t>[Année]</w:t>
+                                  <w:t>2019</w:t>
                                 </w:r>
                               </w:p>
                             </w:sdtContent>
@@ -313,13 +2497,13 @@
         </mc:Choice>
         <mc:Fallback>
           <w:pict>
-            <v:group w14:anchorId="08D57185" id="Groupe 37" o:spid="_x0000_s1026" style="position:absolute;left:0;text-align:left;margin-left:416.8pt;margin-top:0;width:468pt;height:25.2pt;z-index:251660288;mso-width-percent:1000;mso-top-percent:200;mso-wrap-distance-left:0;mso-wrap-distance-right:0;mso-position-horizontal:right;mso-position-horizontal-relative:margin;mso-position-vertical-relative:bottom-margin-area;mso-width-percent:1000;mso-top-percent:200;mso-width-relative:margin;mso-height-relative:margin" coordsize="59626,3238" o:gfxdata="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">
-              <v:rect id="Rectangle 38" o:spid="_x0000_s1027" style="position:absolute;left:190;width:59436;height:188;visibility:visible;mso-wrap-style:square;v-text-anchor:middle" o:gfxdata="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" fillcolor="#e4032d" stroked="f" strokeweight="1pt"/>
+            <v:group w14:anchorId="08D57185" id="Groupe 37" o:spid="_x0000_s1031" style="position:absolute;left:0;text-align:left;margin-left:416.8pt;margin-top:0;width:468pt;height:25.2pt;z-index:251660288;mso-width-percent:1000;mso-top-percent:200;mso-wrap-distance-left:0;mso-wrap-distance-right:0;mso-position-horizontal:right;mso-position-horizontal-relative:margin;mso-position-vertical-relative:bottom-margin-area;mso-width-percent:1000;mso-top-percent:200;mso-width-relative:margin;mso-height-relative:margin" coordsize="59626,3238" o:gfxdata="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">
+              <v:rect id="Rectangle 38" o:spid="_x0000_s1032" style="position:absolute;left:190;width:59436;height:188;visibility:visible;mso-wrap-style:square;v-text-anchor:middle" o:gfxdata="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" fillcolor="#e4032d" stroked="f" strokeweight="1pt"/>
               <v:shapetype id="_x0000_t202" coordsize="21600,21600" o:spt="202" path="m,l,21600r21600,l21600,xe">
                 <v:stroke joinstyle="miter"/>
                 <v:path gradientshapeok="t" o:connecttype="rect"/>
               </v:shapetype>
-              <v:shape id="Zone de texte 39" o:spid="_x0000_s1028" type="#_x0000_t202" style="position:absolute;top:666;width:59436;height:2572;visibility:visible;mso-wrap-style:square;v-text-anchor:bottom" o:gfxdata="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" filled="f" stroked="f" strokeweight=".5pt">
+              <v:shape id="Zone de texte 39" o:spid="_x0000_s1033" type="#_x0000_t202" style="position:absolute;top:666;width:59436;height:2572;visibility:visible;mso-wrap-style:square;v-text-anchor:bottom" o:gfxdata="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" filled="f" stroked="f" strokeweight=".5pt">
                 <v:textbox inset=",,,0">
                   <w:txbxContent>
                     <w:sdt>
@@ -339,7 +2523,7 @@
                             </w:rPr>
                           </w:pPr>
                           <w:r>
-                            <w:t>[Année]</w:t>
+                            <w:t>2019</w:t>
                           </w:r>
                         </w:p>
                       </w:sdtContent>
@@ -492,7 +2676,7 @@
         </mc:Choice>
         <mc:Fallback>
           <w:pict>
-            <v:rect w14:anchorId="22BD3E99" id="Rectangle 40" o:spid="_x0000_s1029" style="position:absolute;left:0;text-align:left;margin-left:0;margin-top:0;width:36pt;height:25.2pt;z-index:251659264;visibility:visible;mso-wrap-style:square;mso-width-percent:0;mso-height-percent:0;mso-top-percent:200;mso-wrap-distance-left:0;mso-wrap-distance-top:0;mso-wrap-distance-right:0;mso-wrap-distance-bottom:0;mso-position-horizontal:left;mso-position-horizontal-relative:right-margin-area;mso-position-vertical-relative:bottom-margin-area;mso-width-percent:0;mso-height-percent:0;mso-top-percent:200;mso-width-relative:margin;mso-height-relative:margin;v-text-anchor:bottom" o:gfxdata="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" fillcolor="#e4032d" stroked="f" strokeweight="3pt">
+            <v:rect w14:anchorId="22BD3E99" id="Rectangle 40" o:spid="_x0000_s1034" style="position:absolute;left:0;text-align:left;margin-left:0;margin-top:0;width:36pt;height:25.2pt;z-index:251659264;visibility:visible;mso-wrap-style:square;mso-width-percent:0;mso-height-percent:0;mso-top-percent:200;mso-wrap-distance-left:0;mso-wrap-distance-top:0;mso-wrap-distance-right:0;mso-wrap-distance-bottom:0;mso-position-horizontal:left;mso-position-horizontal-relative:right-margin-area;mso-position-vertical-relative:bottom-margin-area;mso-width-percent:0;mso-height-percent:0;mso-top-percent:200;mso-width-relative:margin;mso-height-relative:margin;v-text-anchor:bottom" o:gfxdata="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" fillcolor="#e4032d" stroked="f" strokeweight="3pt">
               <v:textbox>
                 <w:txbxContent>
                   <w:p>
@@ -841,16 +3025,64 @@
   <w:abstractNum w:abstractNumId="2" w15:restartNumberingAfterBreak="0">
     <w:nsid w:val="706A74EA"/>
     <w:multiLevelType w:val="hybridMultilevel"/>
-    <w:tmpl w:val="F2648FF2"/>
-    <w:lvl w:ilvl="0" w:tplc="4C64F300">
+    <w:tmpl w:val="89BA2A58"/>
+    <w:lvl w:ilvl="0" w:tplc="C418652E">
       <w:start w:val="1"/>
       <w:numFmt w:val="lowerLetter"/>
       <w:pStyle w:val="Titre3"/>
       <w:lvlText w:val="%1."/>
       <w:lvlJc w:val="left"/>
       <w:pPr>
-        <w:ind w:left="720" w:hanging="360"/>
-      </w:pPr>
+        <w:ind w:left="888" w:hanging="360"/>
+      </w:pPr>
+      <w:rPr>
+        <w:b w:val="0"/>
+        <w:bCs w:val="0"/>
+        <w:i w:val="0"/>
+        <w:iCs w:val="0"/>
+        <w:caps w:val="0"/>
+        <w:smallCaps w:val="0"/>
+        <w:strike w:val="0"/>
+        <w:dstrike w:val="0"/>
+        <w:outline w:val="0"/>
+        <w:shadow w:val="0"/>
+        <w:emboss w:val="0"/>
+        <w:imprint w:val="0"/>
+        <w:noProof w:val="0"/>
+        <w:vanish w:val="0"/>
+        <w:spacing w:val="0"/>
+        <w:kern w:val="0"/>
+        <w:position w:val="0"/>
+        <w:u w:val="none"/>
+        <w:effect w:val="none"/>
+        <w:vertAlign w:val="baseline"/>
+        <w:em w:val="none"/>
+        <w:specVanish w:val="0"/>
+        <w14:glow w14:rad="0">
+          <w14:srgbClr w14:val="000000"/>
+        </w14:glow>
+        <w14:shadow w14:blurRad="0" w14:dist="0" w14:dir="0" w14:sx="0" w14:sy="0" w14:kx="0" w14:ky="0" w14:algn="none">
+          <w14:srgbClr w14:val="000000"/>
+        </w14:shadow>
+        <w14:reflection w14:blurRad="0" w14:stA="0" w14:stPos="0" w14:endA="0" w14:endPos="0" w14:dist="0" w14:dir="0" w14:fadeDir="0" w14:sx="0" w14:sy="0" w14:kx="0" w14:ky="0" w14:algn="none"/>
+        <w14:textOutline w14:w="0" w14:cap="rnd" w14:cmpd="sng" w14:algn="ctr">
+          <w14:noFill/>
+          <w14:prstDash w14:val="solid"/>
+          <w14:bevel/>
+        </w14:textOutline>
+        <w14:scene3d>
+          <w14:camera w14:prst="orthographicFront"/>
+          <w14:lightRig w14:rig="threePt" w14:dir="t">
+            <w14:rot w14:lat="0" w14:lon="0" w14:rev="0"/>
+          </w14:lightRig>
+        </w14:scene3d>
+        <w14:props3d w14:extrusionH="0" w14:contourW="0" w14:prstMaterial="none"/>
+        <w14:ligatures w14:val="none"/>
+        <w14:numForm w14:val="default"/>
+        <w14:numSpacing w14:val="default"/>
+        <w14:stylisticSets/>
+        <w14:cntxtAlts w14:val="0"/>
+      </w:rPr>
     </w:lvl>
     <w:lvl w:ilvl="1" w:tplc="040C0019" w:tentative="1">
       <w:start w:val="1"/>
@@ -858,7 +3090,7 @@
       <w:lvlText w:val="%2."/>
       <w:lvlJc w:val="left"/>
       <w:pPr>
-        <w:ind w:left="1440" w:hanging="360"/>
+        <w:ind w:left="1608" w:hanging="360"/>
       </w:pPr>
     </w:lvl>
     <w:lvl w:ilvl="2" w:tplc="040C001B" w:tentative="1">
@@ -867,7 +3099,7 @@
       <w:lvlText w:val="%3."/>
       <w:lvlJc w:val="right"/>
       <w:pPr>
-        <w:ind w:left="2160" w:hanging="180"/>
+        <w:ind w:left="2328" w:hanging="180"/>
       </w:pPr>
     </w:lvl>
     <w:lvl w:ilvl="3" w:tplc="040C000F" w:tentative="1">
@@ -876,7 +3108,7 @@
       <w:lvlText w:val="%4."/>
       <w:lvlJc w:val="left"/>
       <w:pPr>
-        <w:ind w:left="2880" w:hanging="360"/>
+        <w:ind w:left="3048" w:hanging="360"/>
       </w:pPr>
     </w:lvl>
     <w:lvl w:ilvl="4" w:tplc="040C0019" w:tentative="1">
@@ -885,7 +3117,7 @@
       <w:lvlText w:val="%5."/>
       <w:lvlJc w:val="left"/>
       <w:pPr>
-        <w:ind w:left="3600" w:hanging="360"/>
+        <w:ind w:left="3768" w:hanging="360"/>
       </w:pPr>
     </w:lvl>
     <w:lvl w:ilvl="5" w:tplc="040C001B" w:tentative="1">
@@ -894,7 +3126,7 @@
       <w:lvlText w:val="%6."/>
       <w:lvlJc w:val="right"/>
       <w:pPr>
-        <w:ind w:left="4320" w:hanging="180"/>
+        <w:ind w:left="4488" w:hanging="180"/>
       </w:pPr>
     </w:lvl>
     <w:lvl w:ilvl="6" w:tplc="040C000F" w:tentative="1">
@@ -903,7 +3135,7 @@
       <w:lvlText w:val="%7."/>
       <w:lvlJc w:val="left"/>
       <w:pPr>
-        <w:ind w:left="5040" w:hanging="360"/>
+        <w:ind w:left="5208" w:hanging="360"/>
       </w:pPr>
     </w:lvl>
     <w:lvl w:ilvl="7" w:tplc="040C0019" w:tentative="1">
@@ -912,7 +3144,7 @@
       <w:lvlText w:val="%8."/>
       <w:lvlJc w:val="left"/>
       <w:pPr>
-        <w:ind w:left="5760" w:hanging="360"/>
+        <w:ind w:left="5928" w:hanging="360"/>
       </w:pPr>
     </w:lvl>
     <w:lvl w:ilvl="8" w:tplc="040C001B" w:tentative="1">
@@ -921,7 +3153,7 @@
       <w:lvlText w:val="%9."/>
       <w:lvlJc w:val="right"/>
       <w:pPr>
-        <w:ind w:left="6480" w:hanging="180"/>
+        <w:ind w:left="6648" w:hanging="180"/>
       </w:pPr>
     </w:lvl>
   </w:abstractNum>
@@ -933,6 +3165,42 @@
   </w:num>
   <w:num w:numId="3">
     <w:abstractNumId w:val="2"/>
+  </w:num>
+  <w:num w:numId="4">
+    <w:abstractNumId w:val="2"/>
+    <w:lvlOverride w:ilvl="0">
+      <w:startOverride w:val="1"/>
+    </w:lvlOverride>
+  </w:num>
+  <w:num w:numId="5">
+    <w:abstractNumId w:val="2"/>
+    <w:lvlOverride w:ilvl="0">
+      <w:startOverride w:val="1"/>
+    </w:lvlOverride>
+  </w:num>
+  <w:num w:numId="6">
+    <w:abstractNumId w:val="2"/>
+    <w:lvlOverride w:ilvl="0">
+      <w:startOverride w:val="1"/>
+    </w:lvlOverride>
+  </w:num>
+  <w:num w:numId="7">
+    <w:abstractNumId w:val="0"/>
+    <w:lvlOverride w:ilvl="0">
+      <w:startOverride w:val="1"/>
+    </w:lvlOverride>
+  </w:num>
+  <w:num w:numId="8">
+    <w:abstractNumId w:val="0"/>
+    <w:lvlOverride w:ilvl="0">
+      <w:startOverride w:val="1"/>
+    </w:lvlOverride>
+  </w:num>
+  <w:num w:numId="9">
+    <w:abstractNumId w:val="2"/>
+    <w:lvlOverride w:ilvl="0">
+      <w:startOverride w:val="1"/>
+    </w:lvlOverride>
   </w:num>
 </w:numbering>
 </file>
@@ -1396,10 +3664,9 @@
     <w:next w:val="Normal"/>
     <w:link w:val="Titre3Car"/>
     <w:uiPriority w:val="9"/>
-    <w:semiHidden/>
     <w:unhideWhenUsed/>
     <w:qFormat/>
-    <w:rsid w:val="0094139D"/>
+    <w:rsid w:val="000766EE"/>
     <w:pPr>
       <w:keepNext/>
       <w:keepLines/>
@@ -1407,6 +3674,7 @@
         <w:numId w:val="3"/>
       </w:numPr>
       <w:spacing w:before="40" w:after="0"/>
+      <w:ind w:left="981" w:hanging="357"/>
       <w:outlineLvl w:val="2"/>
     </w:pPr>
     <w:rPr>
@@ -1563,8 +3831,7 @@
     <w:basedOn w:val="Policepardfaut"/>
     <w:link w:val="Titre3"/>
     <w:uiPriority w:val="9"/>
-    <w:semiHidden/>
-    <w:rsid w:val="0094139D"/>
+    <w:rsid w:val="000766EE"/>
     <w:rPr>
       <w:rFonts w:ascii="Garamond" w:eastAsiaTheme="majorEastAsia" w:hAnsi="Garamond" w:cstheme="majorBidi"/>
       <w:b/>
@@ -1683,7 +3950,7 @@
     <w:charset w:val="00"/>
     <w:family w:val="swiss"/>
     <w:pitch w:val="variable"/>
-    <w:sig w:usb0="E4002EFF" w:usb1="C000247B" w:usb2="00000009" w:usb3="00000000" w:csb0="000001FF" w:csb1="00000000"/>
+    <w:sig w:usb0="A00002EF" w:usb1="4000207B" w:usb2="00000000" w:usb3="00000000" w:csb0="0000009F" w:csb1="00000000"/>
   </w:font>
 </w:fonts>
 </file>
@@ -1706,6 +3973,8 @@
   <w:rsids>
     <w:rsidRoot w:val="001C00D3"/>
     <w:rsid w:val="001C00D3"/>
+    <w:rsid w:val="002F4797"/>
+    <w:rsid w:val="006B2FCB"/>
   </w:rsids>
   <m:mathPr>
     <m:mathFont m:val="Cambria Math"/>

</xml_diff>